<commit_message>
aupdated projeto1 in aps
</commit_message>
<xml_diff>
--- a/4° Período/Análise e Projeto de Sistemas (Janderson)/Sistema CRUD para Buffet LuDa.docx
+++ b/4° Período/Análise e Projeto de Sistemas (Janderson)/Sistema CRUD para Buffet LuDa.docx
@@ -33,9 +33,7 @@
         </w:numPr>
         <w:ind w:left="720" w:hanging="360"/>
         <w:jc w:val="both"/>
-        <w:rPr>
-          <w:u w:val="none"/>
-        </w:rPr>
+        <w:rPr/>
       </w:pPr>
       <w:r>
         <w:rPr>
@@ -43,10 +41,819 @@
         </w:rPr>
         <w:t xml:space="preserve">Requisitos de Negócio:</w:t>
       </w:r>
+      <w:r>
+        <w:rPr>
+          <w:rtl w:val="0"/>
+        </w:rPr>
+      </w:r>
     </w:p>
     <w:p>
       <w:pPr>
         <w:ind w:left="720" w:firstLine="0"/>
+        <w:jc w:val="both"/>
+        <w:rPr/>
+      </w:pPr>
+      <w:r>
+        <w:rPr>
+          <w:rtl w:val="0"/>
+        </w:rPr>
+      </w:r>
+    </w:p>
+    <w:p>
+      <w:pPr>
+        <w:numPr>
+          <w:ilvl w:val="0"/>
+          <w:numId w:val="16"/>
+        </w:numPr>
+        <w:ind w:left="1440" w:hanging="360"/>
+        <w:jc w:val="both"/>
+        <w:rPr/>
+      </w:pPr>
+      <w:r>
+        <w:rPr>
+          <w:rtl w:val="0"/>
+        </w:rPr>
+        <w:t xml:space="preserve">Contexto:</w:t>
+      </w:r>
+      <w:r>
+        <w:rPr>
+          <w:rtl w:val="0"/>
+        </w:rPr>
+      </w:r>
+    </w:p>
+    <w:p>
+      <w:pPr>
+        <w:ind w:left="1440" w:firstLine="0"/>
+        <w:jc w:val="both"/>
+        <w:rPr/>
+      </w:pPr>
+      <w:r>
+        <w:rPr>
+          <w:rtl w:val="0"/>
+        </w:rPr>
+      </w:r>
+    </w:p>
+    <w:p>
+      <w:pPr>
+        <w:ind w:left="1440" w:firstLine="0"/>
+        <w:jc w:val="both"/>
+        <w:rPr/>
+      </w:pPr>
+      <w:r>
+        <w:rPr>
+          <w:rtl w:val="0"/>
+        </w:rPr>
+        <w:t xml:space="preserve">Após o Buffet LuDa notar que o seu sistema interno de gerenciamento de dados dos clientes e dos eventos que foram realizados e serão realizados estava desorganizado, decidiram contratar uma equipe de programadores para que eles pudessem desenvolver um sistema de gerenciamento interno, o qual eles pudessem realizar o cadastro, a edição, a exclusão e a pesquisa de clientes e eventos previamente cadastrados.</w:t>
+      </w:r>
+    </w:p>
+    <w:p>
+      <w:pPr>
+        <w:ind w:left="1440" w:firstLine="0"/>
+        <w:jc w:val="both"/>
+        <w:rPr/>
+      </w:pPr>
+      <w:r>
+        <w:rPr>
+          <w:rtl w:val="0"/>
+        </w:rPr>
+      </w:r>
+    </w:p>
+    <w:p>
+      <w:pPr>
+        <w:numPr>
+          <w:ilvl w:val="0"/>
+          <w:numId w:val="7"/>
+        </w:numPr>
+        <w:ind w:left="1440" w:hanging="360"/>
+        <w:jc w:val="both"/>
+        <w:rPr/>
+      </w:pPr>
+      <w:r>
+        <w:rPr>
+          <w:rtl w:val="0"/>
+        </w:rPr>
+        <w:t xml:space="preserve">Oportunidade de negócio:</w:t>
+      </w:r>
+      <w:r>
+        <w:rPr>
+          <w:rtl w:val="0"/>
+        </w:rPr>
+      </w:r>
+    </w:p>
+    <w:p>
+      <w:pPr>
+        <w:ind w:left="1440" w:firstLine="0"/>
+        <w:jc w:val="both"/>
+        <w:rPr/>
+      </w:pPr>
+      <w:r>
+        <w:rPr>
+          <w:rtl w:val="0"/>
+        </w:rPr>
+      </w:r>
+    </w:p>
+    <w:p>
+      <w:pPr>
+        <w:ind w:left="1440" w:firstLine="0"/>
+        <w:jc w:val="both"/>
+        <w:rPr/>
+      </w:pPr>
+      <w:r>
+        <w:rPr>
+          <w:rtl w:val="0"/>
+        </w:rPr>
+        <w:t xml:space="preserve">O problema de negócio a ser resolvido diz respeito à necessidade de ter um sistema de software para a administração dos dados dos clientes e eventos da empresa em questão (Buffet LuDa).</w:t>
+      </w:r>
+    </w:p>
+    <w:p>
+      <w:pPr>
+        <w:ind w:left="0" w:firstLine="0"/>
+        <w:jc w:val="both"/>
+        <w:rPr/>
+      </w:pPr>
+      <w:r>
+        <w:rPr>
+          <w:rtl w:val="0"/>
+        </w:rPr>
+      </w:r>
+    </w:p>
+    <w:p>
+      <w:pPr>
+        <w:numPr>
+          <w:ilvl w:val="0"/>
+          <w:numId w:val="13"/>
+        </w:numPr>
+        <w:ind w:left="1440" w:hanging="360"/>
+        <w:jc w:val="both"/>
+        <w:rPr/>
+      </w:pPr>
+      <w:r>
+        <w:rPr>
+          <w:rtl w:val="0"/>
+        </w:rPr>
+        <w:t xml:space="preserve">Objetivos de negócio:</w:t>
+      </w:r>
+      <w:r>
+        <w:rPr>
+          <w:rtl w:val="0"/>
+        </w:rPr>
+      </w:r>
+    </w:p>
+    <w:p>
+      <w:pPr>
+        <w:ind w:left="1440" w:firstLine="0"/>
+        <w:jc w:val="both"/>
+        <w:rPr/>
+      </w:pPr>
+      <w:r>
+        <w:rPr>
+          <w:rtl w:val="0"/>
+        </w:rPr>
+      </w:r>
+    </w:p>
+    <w:p>
+      <w:pPr>
+        <w:ind w:left="1440" w:firstLine="0"/>
+        <w:jc w:val="both"/>
+        <w:rPr/>
+      </w:pPr>
+      <w:r>
+        <w:rPr>
+          <w:rtl w:val="0"/>
+        </w:rPr>
+        <w:t xml:space="preserve">O negócio pode promover uma maior organização interna, maior eficiência nos processos de administração dos clientes e eventos, desenvolvimento de relatórios de faturamento e de atividade mensal.</w:t>
+      </w:r>
+    </w:p>
+    <w:p>
+      <w:pPr>
+        <w:ind w:left="1440" w:firstLine="0"/>
+        <w:jc w:val="both"/>
+        <w:rPr/>
+      </w:pPr>
+      <w:r>
+        <w:rPr>
+          <w:rtl w:val="0"/>
+        </w:rPr>
+      </w:r>
+    </w:p>
+    <w:p>
+      <w:pPr>
+        <w:numPr>
+          <w:ilvl w:val="0"/>
+          <w:numId w:val="4"/>
+        </w:numPr>
+        <w:ind w:left="1440" w:hanging="360"/>
+        <w:jc w:val="both"/>
+        <w:rPr/>
+      </w:pPr>
+      <w:r>
+        <w:rPr>
+          <w:rtl w:val="0"/>
+        </w:rPr>
+        <w:t xml:space="preserve">Requisitos de cliente versus requisitos de mercado:</w:t>
+      </w:r>
+      <w:r>
+        <w:rPr>
+          <w:rtl w:val="0"/>
+        </w:rPr>
+      </w:r>
+    </w:p>
+    <w:p>
+      <w:pPr>
+        <w:ind w:left="1440" w:firstLine="0"/>
+        <w:jc w:val="both"/>
+        <w:rPr/>
+      </w:pPr>
+      <w:r>
+        <w:rPr>
+          <w:rtl w:val="0"/>
+        </w:rPr>
+      </w:r>
+    </w:p>
+    <w:p>
+      <w:pPr>
+        <w:ind w:left="1440" w:firstLine="0"/>
+        <w:jc w:val="both"/>
+        <w:rPr/>
+      </w:pPr>
+      <w:r>
+        <w:rPr>
+          <w:rtl w:val="0"/>
+        </w:rPr>
+        <w:t xml:space="preserve">Com um sistema interno de administração do Buffet, ao atender um cliente é possível armazenar e acessar digitalmente todos os dados referentes ao atendimento, assim como o cliente tem a possibilidade de solicitar e consultar os mesmos dados. Tudo isso sendo possível apenas com um Computador com qualquer sistema operacional e internet caso o banco de dados que servirá para o armazenamento dos dados do Buffet seja em nuvem.</w:t>
+      </w:r>
+    </w:p>
+    <w:p>
+      <w:pPr>
+        <w:ind w:left="0" w:firstLine="0"/>
+        <w:jc w:val="both"/>
+        <w:rPr/>
+      </w:pPr>
+      <w:r>
+        <w:rPr>
+          <w:rtl w:val="0"/>
+        </w:rPr>
+      </w:r>
+    </w:p>
+    <w:p>
+      <w:pPr>
+        <w:numPr>
+          <w:ilvl w:val="0"/>
+          <w:numId w:val="8"/>
+        </w:numPr>
+        <w:ind w:left="1440" w:hanging="360"/>
+        <w:jc w:val="both"/>
+        <w:rPr/>
+      </w:pPr>
+      <w:r>
+        <w:rPr>
+          <w:rtl w:val="0"/>
+        </w:rPr>
+        <w:t xml:space="preserve">Valor provido ao cliente: </w:t>
+      </w:r>
+      <w:r>
+        <w:rPr>
+          <w:rtl w:val="0"/>
+        </w:rPr>
+      </w:r>
+    </w:p>
+    <w:p>
+      <w:pPr>
+        <w:ind w:left="1440" w:firstLine="0"/>
+        <w:jc w:val="both"/>
+        <w:rPr/>
+      </w:pPr>
+      <w:r>
+        <w:rPr>
+          <w:rtl w:val="0"/>
+        </w:rPr>
+      </w:r>
+    </w:p>
+    <w:p>
+      <w:pPr>
+        <w:numPr>
+          <w:ilvl w:val="0"/>
+          <w:numId w:val="5"/>
+        </w:numPr>
+        <w:ind w:left="2160" w:hanging="360"/>
+        <w:jc w:val="both"/>
+        <w:rPr/>
+      </w:pPr>
+      <w:r>
+        <w:rPr>
+          <w:rtl w:val="0"/>
+        </w:rPr>
+        <w:t xml:space="preserve">Maior produtividade;</w:t>
+      </w:r>
+      <w:r>
+        <w:rPr>
+          <w:rtl w:val="0"/>
+        </w:rPr>
+      </w:r>
+    </w:p>
+    <w:p>
+      <w:pPr>
+        <w:numPr>
+          <w:ilvl w:val="0"/>
+          <w:numId w:val="5"/>
+        </w:numPr>
+        <w:ind w:left="2160" w:hanging="360"/>
+        <w:jc w:val="both"/>
+        <w:rPr/>
+      </w:pPr>
+      <w:r>
+        <w:rPr>
+          <w:rtl w:val="0"/>
+        </w:rPr>
+        <w:t xml:space="preserve">Maior eficiência;</w:t>
+      </w:r>
+      <w:r>
+        <w:rPr>
+          <w:rtl w:val="0"/>
+        </w:rPr>
+      </w:r>
+    </w:p>
+    <w:p>
+      <w:pPr>
+        <w:numPr>
+          <w:ilvl w:val="0"/>
+          <w:numId w:val="5"/>
+        </w:numPr>
+        <w:ind w:left="2160" w:hanging="360"/>
+        <w:jc w:val="both"/>
+        <w:rPr/>
+      </w:pPr>
+      <w:r>
+        <w:rPr>
+          <w:rtl w:val="0"/>
+        </w:rPr>
+        <w:t xml:space="preserve">Maior organização interna;</w:t>
+      </w:r>
+      <w:r>
+        <w:rPr>
+          <w:rtl w:val="0"/>
+        </w:rPr>
+      </w:r>
+    </w:p>
+    <w:p>
+      <w:pPr>
+        <w:numPr>
+          <w:ilvl w:val="0"/>
+          <w:numId w:val="5"/>
+        </w:numPr>
+        <w:ind w:left="2160" w:hanging="360"/>
+        <w:jc w:val="both"/>
+        <w:rPr/>
+      </w:pPr>
+      <w:r>
+        <w:rPr>
+          <w:rtl w:val="0"/>
+        </w:rPr>
+        <w:t xml:space="preserve">Desenvolvimento de relatório referente ao faturamento mensal;</w:t>
+      </w:r>
+      <w:r>
+        <w:rPr>
+          <w:rtl w:val="0"/>
+        </w:rPr>
+      </w:r>
+    </w:p>
+    <w:p>
+      <w:pPr>
+        <w:numPr>
+          <w:ilvl w:val="0"/>
+          <w:numId w:val="5"/>
+        </w:numPr>
+        <w:ind w:left="2160" w:hanging="360"/>
+        <w:jc w:val="both"/>
+        <w:rPr/>
+      </w:pPr>
+      <w:r>
+        <w:rPr>
+          <w:rtl w:val="0"/>
+        </w:rPr>
+        <w:t xml:space="preserve">Desenvolvimento de relatório referente à atividade mensal.</w:t>
+      </w:r>
+      <w:r>
+        <w:rPr>
+          <w:rtl w:val="0"/>
+        </w:rPr>
+      </w:r>
+    </w:p>
+    <w:p>
+      <w:pPr>
+        <w:ind w:left="0" w:firstLine="0"/>
+        <w:jc w:val="both"/>
+        <w:rPr/>
+      </w:pPr>
+      <w:r>
+        <w:rPr>
+          <w:rtl w:val="0"/>
+        </w:rPr>
+      </w:r>
+    </w:p>
+    <w:p>
+      <w:pPr>
+        <w:ind w:left="0" w:firstLine="0"/>
+        <w:jc w:val="both"/>
+        <w:rPr/>
+      </w:pPr>
+      <w:r>
+        <w:rPr>
+          <w:rtl w:val="0"/>
+        </w:rPr>
+      </w:r>
+    </w:p>
+    <w:p>
+      <w:pPr>
+        <w:ind w:left="0" w:firstLine="0"/>
+        <w:jc w:val="both"/>
+        <w:rPr/>
+      </w:pPr>
+      <w:r>
+        <w:rPr>
+          <w:rtl w:val="0"/>
+        </w:rPr>
+      </w:r>
+    </w:p>
+    <w:p>
+      <w:pPr>
+        <w:ind w:left="0" w:firstLine="0"/>
+        <w:jc w:val="both"/>
+        <w:rPr/>
+      </w:pPr>
+      <w:r>
+        <w:rPr>
+          <w:rtl w:val="0"/>
+        </w:rPr>
+      </w:r>
+    </w:p>
+    <w:p>
+      <w:pPr>
+        <w:ind w:left="0" w:firstLine="0"/>
+        <w:jc w:val="both"/>
+        <w:rPr/>
+      </w:pPr>
+      <w:r>
+        <w:rPr>
+          <w:rtl w:val="0"/>
+        </w:rPr>
+      </w:r>
+    </w:p>
+    <w:p>
+      <w:pPr>
+        <w:ind w:left="0" w:firstLine="0"/>
+        <w:jc w:val="both"/>
+        <w:rPr/>
+      </w:pPr>
+      <w:r>
+        <w:rPr>
+          <w:rtl w:val="0"/>
+        </w:rPr>
+      </w:r>
+    </w:p>
+    <w:p>
+      <w:pPr>
+        <w:ind w:left="0" w:firstLine="0"/>
+        <w:jc w:val="both"/>
+        <w:rPr/>
+      </w:pPr>
+      <w:r>
+        <w:rPr>
+          <w:rtl w:val="0"/>
+        </w:rPr>
+      </w:r>
+    </w:p>
+    <w:p>
+      <w:pPr>
+        <w:numPr>
+          <w:ilvl w:val="0"/>
+          <w:numId w:val="1"/>
+        </w:numPr>
+        <w:ind w:left="1440" w:hanging="360"/>
+        <w:jc w:val="both"/>
+        <w:rPr/>
+      </w:pPr>
+      <w:r>
+        <w:rPr>
+          <w:rtl w:val="0"/>
+        </w:rPr>
+        <w:t xml:space="preserve">Riscos de Negócio:</w:t>
+      </w:r>
+      <w:r>
+        <w:rPr>
+          <w:rtl w:val="0"/>
+        </w:rPr>
+      </w:r>
+    </w:p>
+    <w:p>
+      <w:pPr>
+        <w:ind w:left="1440" w:firstLine="0"/>
+        <w:jc w:val="both"/>
+        <w:rPr/>
+      </w:pPr>
+      <w:r>
+        <w:rPr>
+          <w:rtl w:val="0"/>
+        </w:rPr>
+      </w:r>
+    </w:p>
+    <w:p>
+      <w:pPr>
+        <w:numPr>
+          <w:ilvl w:val="1"/>
+          <w:numId w:val="1"/>
+        </w:numPr>
+        <w:ind w:left="2160" w:hanging="360"/>
+        <w:jc w:val="both"/>
+        <w:rPr/>
+      </w:pPr>
+      <w:r>
+        <w:rPr>
+          <w:rtl w:val="0"/>
+        </w:rPr>
+        <w:t xml:space="preserve">Problema de aceitação ou dificuldade de utilização do sistema;</w:t>
+      </w:r>
+      <w:r>
+        <w:rPr>
+          <w:rtl w:val="0"/>
+        </w:rPr>
+      </w:r>
+    </w:p>
+    <w:p>
+      <w:pPr>
+        <w:numPr>
+          <w:ilvl w:val="1"/>
+          <w:numId w:val="1"/>
+        </w:numPr>
+        <w:ind w:left="2160" w:hanging="360"/>
+        <w:jc w:val="both"/>
+        <w:rPr/>
+      </w:pPr>
+      <w:r>
+        <w:rPr>
+          <w:rtl w:val="0"/>
+        </w:rPr>
+        <w:t xml:space="preserve">Risco do cliente excluir um dado importante acidentalmente;</w:t>
+      </w:r>
+      <w:r>
+        <w:rPr>
+          <w:rtl w:val="0"/>
+        </w:rPr>
+      </w:r>
+    </w:p>
+    <w:p>
+      <w:pPr>
+        <w:numPr>
+          <w:ilvl w:val="1"/>
+          <w:numId w:val="1"/>
+        </w:numPr>
+        <w:ind w:left="2160" w:hanging="360"/>
+        <w:jc w:val="both"/>
+        <w:rPr/>
+      </w:pPr>
+      <w:r>
+        <w:rPr>
+          <w:rtl w:val="0"/>
+        </w:rPr>
+        <w:t xml:space="preserve">Não conseguir conexão com o banco de dados caso ele seja em nuvem;</w:t>
+      </w:r>
+      <w:r>
+        <w:rPr>
+          <w:rtl w:val="0"/>
+        </w:rPr>
+      </w:r>
+    </w:p>
+    <w:p>
+      <w:pPr>
+        <w:numPr>
+          <w:ilvl w:val="1"/>
+          <w:numId w:val="1"/>
+        </w:numPr>
+        <w:ind w:left="2160" w:hanging="360"/>
+        <w:jc w:val="both"/>
+        <w:rPr/>
+      </w:pPr>
+      <w:r>
+        <w:rPr>
+          <w:rtl w:val="0"/>
+        </w:rPr>
+        <w:t xml:space="preserve">Perder todos os dados caso o cliente realize uma formatação no computador caso o banco de dados implantado seja local.</w:t>
+      </w:r>
+      <w:r>
+        <w:rPr>
+          <w:rtl w:val="0"/>
+        </w:rPr>
+      </w:r>
+    </w:p>
+    <w:p>
+      <w:pPr>
+        <w:ind w:left="0" w:firstLine="0"/>
+        <w:jc w:val="both"/>
+        <w:rPr/>
+      </w:pPr>
+      <w:r>
+        <w:rPr>
+          <w:rtl w:val="0"/>
+        </w:rPr>
+      </w:r>
+    </w:p>
+    <w:p>
+      <w:pPr>
+        <w:numPr>
+          <w:ilvl w:val="0"/>
+          <w:numId w:val="10"/>
+        </w:numPr>
+        <w:ind w:left="720" w:hanging="360"/>
+        <w:jc w:val="both"/>
+        <w:rPr/>
+      </w:pPr>
+      <w:r>
+        <w:rPr>
+          <w:rtl w:val="0"/>
+        </w:rPr>
+        <w:t xml:space="preserve">Visão da solução:</w:t>
+      </w:r>
+      <w:r>
+        <w:rPr>
+          <w:rtl w:val="0"/>
+        </w:rPr>
+      </w:r>
+    </w:p>
+    <w:p>
+      <w:pPr>
+        <w:ind w:left="0" w:firstLine="0"/>
+        <w:jc w:val="both"/>
+        <w:rPr/>
+      </w:pPr>
+      <w:r>
+        <w:rPr>
+          <w:rtl w:val="0"/>
+        </w:rPr>
+        <w:tab/>
+      </w:r>
+    </w:p>
+    <w:p>
+      <w:pPr>
+        <w:numPr>
+          <w:ilvl w:val="0"/>
+          <w:numId w:val="2"/>
+        </w:numPr>
+        <w:ind w:left="1440" w:hanging="360"/>
+        <w:jc w:val="both"/>
+        <w:rPr/>
+      </w:pPr>
+      <w:r>
+        <w:rPr>
+          <w:rtl w:val="0"/>
+        </w:rPr>
+        <w:t xml:space="preserve">Descrição da visão:</w:t>
+      </w:r>
+      <w:r>
+        <w:rPr>
+          <w:rtl w:val="0"/>
+        </w:rPr>
+      </w:r>
+    </w:p>
+    <w:p>
+      <w:pPr>
+        <w:ind w:left="1440" w:firstLine="0"/>
+        <w:jc w:val="both"/>
+        <w:rPr/>
+      </w:pPr>
+      <w:r>
+        <w:rPr>
+          <w:rtl w:val="0"/>
+        </w:rPr>
+      </w:r>
+    </w:p>
+    <w:p>
+      <w:pPr>
+        <w:ind w:left="1440" w:firstLine="0"/>
+        <w:jc w:val="both"/>
+        <w:rPr/>
+      </w:pPr>
+      <w:r>
+        <w:rPr>
+          <w:rtl w:val="0"/>
+        </w:rPr>
+        <w:t xml:space="preserve">O produto tem como propósito possibilitar com que o Buffet LuDa consiga mudar seus processos internos de organização para o meio digital, possibilitando assim uma maior organização interna de seus processos referentes aos clientes e eventos por exemplo. Sendo assim possível ter por resultado um aumento na eficiência, produtividade e organização do Buffet.</w:t>
+      </w:r>
+    </w:p>
+    <w:p>
+      <w:pPr>
+        <w:ind w:left="1440" w:firstLine="0"/>
+        <w:jc w:val="both"/>
+        <w:rPr/>
+      </w:pPr>
+      <w:r>
+        <w:rPr>
+          <w:rtl w:val="0"/>
+        </w:rPr>
+      </w:r>
+    </w:p>
+    <w:p>
+      <w:pPr>
+        <w:numPr>
+          <w:ilvl w:val="0"/>
+          <w:numId w:val="15"/>
+        </w:numPr>
+        <w:ind w:left="1440" w:hanging="360"/>
+        <w:jc w:val="both"/>
+        <w:rPr/>
+      </w:pPr>
+      <w:r>
+        <w:rPr>
+          <w:rtl w:val="0"/>
+        </w:rPr>
+        <w:t xml:space="preserve">Major Features:</w:t>
+      </w:r>
+      <w:r>
+        <w:rPr>
+          <w:rtl w:val="0"/>
+        </w:rPr>
+      </w:r>
+    </w:p>
+    <w:p>
+      <w:pPr>
+        <w:ind w:left="1440" w:firstLine="0"/>
+        <w:jc w:val="both"/>
+        <w:rPr/>
+      </w:pPr>
+      <w:r>
+        <w:rPr>
+          <w:rtl w:val="0"/>
+        </w:rPr>
+      </w:r>
+    </w:p>
+    <w:p>
+      <w:pPr>
+        <w:numPr>
+          <w:ilvl w:val="0"/>
+          <w:numId w:val="11"/>
+        </w:numPr>
+        <w:ind w:left="2160" w:hanging="360"/>
+        <w:jc w:val="both"/>
+        <w:rPr/>
+      </w:pPr>
+      <w:r>
+        <w:rPr>
+          <w:rtl w:val="0"/>
+        </w:rPr>
+        <w:t xml:space="preserve">Disponibilização de suporte ao sistema;</w:t>
+      </w:r>
+      <w:r>
+        <w:rPr>
+          <w:rtl w:val="0"/>
+        </w:rPr>
+      </w:r>
+    </w:p>
+    <w:p>
+      <w:pPr>
+        <w:numPr>
+          <w:ilvl w:val="0"/>
+          <w:numId w:val="11"/>
+        </w:numPr>
+        <w:ind w:left="2160" w:hanging="360"/>
+        <w:jc w:val="both"/>
+        <w:rPr/>
+      </w:pPr>
+      <w:r>
+        <w:rPr>
+          <w:rtl w:val="0"/>
+        </w:rPr>
+        <w:t xml:space="preserve">Possibilidade de migração para um banco de dados em nuvem;</w:t>
+      </w:r>
+      <w:r>
+        <w:rPr>
+          <w:rtl w:val="0"/>
+        </w:rPr>
+      </w:r>
+    </w:p>
+    <w:p>
+      <w:pPr>
+        <w:numPr>
+          <w:ilvl w:val="0"/>
+          <w:numId w:val="11"/>
+        </w:numPr>
+        <w:ind w:left="2160" w:hanging="360"/>
+        <w:jc w:val="both"/>
+        <w:rPr/>
+      </w:pPr>
+      <w:r>
+        <w:rPr>
+          <w:rtl w:val="0"/>
+        </w:rPr>
+        <w:t xml:space="preserve">Canal de atendimento direto com o cliente.</w:t>
+      </w:r>
+      <w:r>
+        <w:rPr>
+          <w:rtl w:val="0"/>
+        </w:rPr>
+      </w:r>
+    </w:p>
+    <w:p>
+      <w:pPr>
+        <w:ind w:left="2160" w:firstLine="0"/>
         <w:jc w:val="both"/>
         <w:rPr/>
       </w:pPr>
@@ -64,15 +871,18 @@
         </w:numPr>
         <w:ind w:left="1440" w:hanging="360"/>
         <w:jc w:val="both"/>
-        <w:rPr>
-          <w:u w:val="none"/>
-        </w:rPr>
-      </w:pPr>
-      <w:r>
-        <w:rPr>
-          <w:rtl w:val="0"/>
-        </w:rPr>
-        <w:t xml:space="preserve">Contexto:</w:t>
+        <w:rPr/>
+      </w:pPr>
+      <w:r>
+        <w:rPr>
+          <w:rtl w:val="0"/>
+        </w:rPr>
+        <w:t xml:space="preserve">Suposições e Dependências:</w:t>
+      </w:r>
+      <w:r>
+        <w:rPr>
+          <w:rtl w:val="0"/>
+        </w:rPr>
       </w:r>
     </w:p>
     <w:p>
@@ -97,12 +907,51 @@
         <w:rPr>
           <w:rtl w:val="0"/>
         </w:rPr>
-        <w:t xml:space="preserve">Após o Buffet LuDa notar que o seu sistema interno de gerenciamento de dados dos clientes e dos eventos que foram realizados e serão realizados estava desorganizado, decidiram contratar uma equipe de programadores para que eles pudessem desenvolver um sistema de gerenciamento interno, o qual eles pudessem realizar o cadastro, a edição, a exclusão e a pesquisa de clientes e eventos previamente cadastrados.</w:t>
+        <w:t xml:space="preserve">Banco de dados MySQL</w:t>
       </w:r>
     </w:p>
     <w:p>
       <w:pPr>
         <w:ind w:left="1440" w:firstLine="0"/>
+        <w:jc w:val="both"/>
+        <w:rPr/>
+      </w:pPr>
+      <w:r>
+        <w:rPr>
+          <w:rtl w:val="0"/>
+        </w:rPr>
+        <w:t xml:space="preserve">Implantação do banco de dados no Heroku</w:t>
+      </w:r>
+    </w:p>
+    <w:p>
+      <w:pPr>
+        <w:ind w:left="1440" w:firstLine="0"/>
+        <w:jc w:val="both"/>
+        <w:rPr/>
+      </w:pPr>
+      <w:r>
+        <w:rPr>
+          <w:rtl w:val="0"/>
+        </w:rPr>
+        <w:t xml:space="preserve">Utilização do Java Virtual Machine (JVM) e Java Development Kit (JDK)</w:t>
+      </w:r>
+    </w:p>
+    <w:p>
+      <w:pPr>
+        <w:ind w:left="1440" w:firstLine="0"/>
+        <w:jc w:val="both"/>
+        <w:rPr/>
+      </w:pPr>
+      <w:r>
+        <w:rPr>
+          <w:rtl w:val="0"/>
+        </w:rPr>
+        <w:t xml:space="preserve">Biblioteca Java “AbsoluteLayout” e “rs2xml”.</w:t>
+      </w:r>
+    </w:p>
+    <w:p>
+      <w:pPr>
+        <w:ind w:left="0" w:firstLine="0"/>
         <w:jc w:val="both"/>
         <w:rPr/>
       </w:pPr>
@@ -116,527 +965,7 @@
       <w:pPr>
         <w:numPr>
           <w:ilvl w:val="0"/>
-          <w:numId w:val="11"/>
-        </w:numPr>
-        <w:ind w:left="1440" w:hanging="360"/>
-        <w:jc w:val="both"/>
-        <w:rPr>
-          <w:u w:val="none"/>
-        </w:rPr>
-      </w:pPr>
-      <w:r>
-        <w:rPr>
-          <w:rtl w:val="0"/>
-        </w:rPr>
-        <w:t xml:space="preserve">Oportunidade de negócio:</w:t>
-      </w:r>
-    </w:p>
-    <w:p>
-      <w:pPr>
-        <w:ind w:left="1440" w:firstLine="0"/>
-        <w:jc w:val="both"/>
-        <w:rPr/>
-      </w:pPr>
-      <w:r>
-        <w:rPr>
-          <w:rtl w:val="0"/>
-        </w:rPr>
-      </w:r>
-    </w:p>
-    <w:p>
-      <w:pPr>
-        <w:ind w:left="1440" w:firstLine="0"/>
-        <w:jc w:val="both"/>
-        <w:rPr/>
-      </w:pPr>
-      <w:r>
-        <w:rPr>
-          <w:rtl w:val="0"/>
-        </w:rPr>
-        <w:t xml:space="preserve">O problema de negócio a ser resolvido diz respeito à necessidade de ter um sistema de software para a administração dos dados dos clientes e eventos da empresa em questão (Buffet </w:t>
-      </w:r>
-      <w:r>
-        <w:rPr>
-          <w:rtl w:val="0"/>
-        </w:rPr>
-        <w:t xml:space="preserve">LuDa).</w:t>
-      </w:r>
-      <w:r>
-        <w:rPr>
-          <w:rtl w:val="0"/>
-        </w:rPr>
-      </w:r>
-    </w:p>
-    <w:p>
-      <w:pPr>
-        <w:ind w:left="0" w:firstLine="0"/>
-        <w:jc w:val="both"/>
-        <w:rPr/>
-      </w:pPr>
-      <w:r>
-        <w:rPr>
-          <w:rtl w:val="0"/>
-        </w:rPr>
-      </w:r>
-    </w:p>
-    <w:p>
-      <w:pPr>
-        <w:numPr>
-          <w:ilvl w:val="0"/>
-          <w:numId w:val="1"/>
-        </w:numPr>
-        <w:ind w:left="1440" w:hanging="360"/>
-        <w:jc w:val="both"/>
-        <w:rPr>
-          <w:u w:val="none"/>
-        </w:rPr>
-      </w:pPr>
-      <w:r>
-        <w:rPr>
-          <w:rtl w:val="0"/>
-        </w:rPr>
-        <w:t xml:space="preserve">Objetivos de negócio:</w:t>
-      </w:r>
-    </w:p>
-    <w:p>
-      <w:pPr>
-        <w:ind w:left="1440" w:firstLine="0"/>
-        <w:jc w:val="both"/>
-        <w:rPr/>
-      </w:pPr>
-      <w:r>
-        <w:rPr>
-          <w:rtl w:val="0"/>
-        </w:rPr>
-      </w:r>
-    </w:p>
-    <w:p>
-      <w:pPr>
-        <w:ind w:left="1440" w:firstLine="0"/>
-        <w:jc w:val="both"/>
-        <w:rPr/>
-      </w:pPr>
-      <w:r>
-        <w:rPr>
-          <w:rtl w:val="0"/>
-        </w:rPr>
-        <w:t xml:space="preserve">O negócio pode promover uma maior organização interna, maior eficiência nos processos de administração dos clientes e eventos, desenvolvimento de relatórios de faturamento e de atividade mensal.</w:t>
-      </w:r>
-    </w:p>
-    <w:p>
-      <w:pPr>
-        <w:ind w:left="1440" w:firstLine="0"/>
-        <w:jc w:val="both"/>
-        <w:rPr/>
-      </w:pPr>
-      <w:r>
-        <w:rPr>
-          <w:rtl w:val="0"/>
-        </w:rPr>
-      </w:r>
-    </w:p>
-    <w:p>
-      <w:pPr>
-        <w:numPr>
-          <w:ilvl w:val="0"/>
-          <w:numId w:val="10"/>
-        </w:numPr>
-        <w:ind w:left="1440" w:hanging="360"/>
-        <w:jc w:val="both"/>
-        <w:rPr>
-          <w:u w:val="none"/>
-        </w:rPr>
-      </w:pPr>
-      <w:r>
-        <w:rPr>
-          <w:rtl w:val="0"/>
-        </w:rPr>
-        <w:t xml:space="preserve">Requisitos de cliente versus requisitos de mercado:</w:t>
-      </w:r>
-    </w:p>
-    <w:p>
-      <w:pPr>
-        <w:ind w:left="1440" w:firstLine="0"/>
-        <w:jc w:val="both"/>
-        <w:rPr/>
-      </w:pPr>
-      <w:r>
-        <w:rPr>
-          <w:rtl w:val="0"/>
-        </w:rPr>
-      </w:r>
-    </w:p>
-    <w:p>
-      <w:pPr>
-        <w:ind w:left="1440" w:firstLine="0"/>
-        <w:jc w:val="both"/>
-        <w:rPr/>
-      </w:pPr>
-      <w:r>
-        <w:rPr>
-          <w:rtl w:val="0"/>
-        </w:rPr>
-        <w:t xml:space="preserve">Com um sistema interno de administração do Buffet, ao atender um cliente é possível armazenar e acessar digitalmente todos os dados referentes ao atendimento, assim como o cliente tem a possibilidade de solicitar e consultar os mesmos dados. Tudo isso sendo possível apenas com um Computador com qualquer sistema operacional e internet caso o banco de dados que servirá para o armazenamento dos dados do Buffet seja em nuvem.</w:t>
-      </w:r>
-    </w:p>
-    <w:p>
-      <w:pPr>
-        <w:ind w:left="0" w:firstLine="0"/>
-        <w:jc w:val="both"/>
-        <w:rPr/>
-      </w:pPr>
-      <w:r>
-        <w:rPr>
-          <w:rtl w:val="0"/>
-        </w:rPr>
-      </w:r>
-    </w:p>
-    <w:p>
-      <w:pPr>
-        <w:numPr>
-          <w:ilvl w:val="0"/>
-          <w:numId w:val="8"/>
-        </w:numPr>
-        <w:ind w:left="1440" w:hanging="360"/>
-        <w:jc w:val="both"/>
-        <w:rPr>
-          <w:u w:val="none"/>
-        </w:rPr>
-      </w:pPr>
-      <w:r>
-        <w:rPr>
-          <w:rtl w:val="0"/>
-        </w:rPr>
-        <w:t xml:space="preserve">Valor provido ao cliente: </w:t>
-      </w:r>
-    </w:p>
-    <w:p>
-      <w:pPr>
-        <w:ind w:left="1440" w:firstLine="0"/>
-        <w:jc w:val="both"/>
-        <w:rPr/>
-      </w:pPr>
-      <w:r>
-        <w:rPr>
-          <w:rtl w:val="0"/>
-        </w:rPr>
-      </w:r>
-    </w:p>
-    <w:p>
-      <w:pPr>
-        <w:numPr>
-          <w:ilvl w:val="0"/>
-          <w:numId w:val="7"/>
-        </w:numPr>
-        <w:ind w:left="2160" w:hanging="360"/>
-        <w:jc w:val="both"/>
-        <w:rPr>
-          <w:u w:val="none"/>
-        </w:rPr>
-      </w:pPr>
-      <w:r>
-        <w:rPr>
-          <w:rtl w:val="0"/>
-        </w:rPr>
-        <w:t xml:space="preserve">Maior produtividade;</w:t>
-      </w:r>
-    </w:p>
-    <w:p>
-      <w:pPr>
-        <w:numPr>
-          <w:ilvl w:val="0"/>
-          <w:numId w:val="7"/>
-        </w:numPr>
-        <w:ind w:left="2160" w:hanging="360"/>
-        <w:jc w:val="both"/>
-        <w:rPr>
-          <w:u w:val="none"/>
-        </w:rPr>
-      </w:pPr>
-      <w:r>
-        <w:rPr>
-          <w:rtl w:val="0"/>
-        </w:rPr>
-        <w:t xml:space="preserve">Maior eficiência;</w:t>
-      </w:r>
-    </w:p>
-    <w:p>
-      <w:pPr>
-        <w:numPr>
-          <w:ilvl w:val="0"/>
-          <w:numId w:val="7"/>
-        </w:numPr>
-        <w:ind w:left="2160" w:hanging="360"/>
-        <w:jc w:val="both"/>
-        <w:rPr>
-          <w:u w:val="none"/>
-        </w:rPr>
-      </w:pPr>
-      <w:r>
-        <w:rPr>
-          <w:rtl w:val="0"/>
-        </w:rPr>
-        <w:t xml:space="preserve">Maior organização interna;</w:t>
-      </w:r>
-    </w:p>
-    <w:p>
-      <w:pPr>
-        <w:numPr>
-          <w:ilvl w:val="0"/>
-          <w:numId w:val="7"/>
-        </w:numPr>
-        <w:ind w:left="2160" w:hanging="360"/>
-        <w:jc w:val="both"/>
-        <w:rPr>
-          <w:u w:val="none"/>
-        </w:rPr>
-      </w:pPr>
-      <w:r>
-        <w:rPr>
-          <w:rtl w:val="0"/>
-        </w:rPr>
-        <w:t xml:space="preserve">Desenvolvimento de relatório referente ao faturamento mensal;</w:t>
-      </w:r>
-    </w:p>
-    <w:p>
-      <w:pPr>
-        <w:numPr>
-          <w:ilvl w:val="0"/>
-          <w:numId w:val="7"/>
-        </w:numPr>
-        <w:ind w:left="2160" w:hanging="360"/>
-        <w:jc w:val="both"/>
-        <w:rPr>
-          <w:u w:val="none"/>
-        </w:rPr>
-      </w:pPr>
-      <w:r>
-        <w:rPr>
-          <w:rtl w:val="0"/>
-        </w:rPr>
-        <w:t xml:space="preserve">Desenvolvimento de relatório referente à atividade mensal.</w:t>
-      </w:r>
-    </w:p>
-    <w:p>
-      <w:pPr>
-        <w:ind w:left="0" w:firstLine="0"/>
-        <w:jc w:val="both"/>
-        <w:rPr/>
-      </w:pPr>
-      <w:r>
-        <w:rPr>
-          <w:rtl w:val="0"/>
-        </w:rPr>
-      </w:r>
-    </w:p>
-    <w:p>
-      <w:pPr>
-        <w:ind w:left="0" w:firstLine="0"/>
-        <w:jc w:val="both"/>
-        <w:rPr/>
-      </w:pPr>
-      <w:r>
-        <w:rPr>
-          <w:rtl w:val="0"/>
-        </w:rPr>
-      </w:r>
-    </w:p>
-    <w:p>
-      <w:pPr>
-        <w:ind w:left="0" w:firstLine="0"/>
-        <w:jc w:val="both"/>
-        <w:rPr/>
-      </w:pPr>
-      <w:r>
-        <w:rPr>
-          <w:rtl w:val="0"/>
-        </w:rPr>
-      </w:r>
-    </w:p>
-    <w:p>
-      <w:pPr>
-        <w:ind w:left="0" w:firstLine="0"/>
-        <w:jc w:val="both"/>
-        <w:rPr/>
-      </w:pPr>
-      <w:r>
-        <w:rPr>
-          <w:rtl w:val="0"/>
-        </w:rPr>
-      </w:r>
-    </w:p>
-    <w:p>
-      <w:pPr>
-        <w:ind w:left="0" w:firstLine="0"/>
-        <w:jc w:val="both"/>
-        <w:rPr/>
-      </w:pPr>
-      <w:r>
-        <w:rPr>
-          <w:rtl w:val="0"/>
-        </w:rPr>
-      </w:r>
-    </w:p>
-    <w:p>
-      <w:pPr>
-        <w:ind w:left="0" w:firstLine="0"/>
-        <w:jc w:val="both"/>
-        <w:rPr/>
-      </w:pPr>
-      <w:r>
-        <w:rPr>
-          <w:rtl w:val="0"/>
-        </w:rPr>
-      </w:r>
-    </w:p>
-    <w:p>
-      <w:pPr>
-        <w:ind w:left="0" w:firstLine="0"/>
-        <w:jc w:val="both"/>
-        <w:rPr/>
-      </w:pPr>
-      <w:r>
-        <w:rPr>
-          <w:rtl w:val="0"/>
-        </w:rPr>
-      </w:r>
-    </w:p>
-    <w:p>
-      <w:pPr>
-        <w:numPr>
-          <w:ilvl w:val="0"/>
-          <w:numId w:val="4"/>
-        </w:numPr>
-        <w:ind w:left="1440" w:hanging="360"/>
-        <w:jc w:val="both"/>
-        <w:rPr>
-          <w:u w:val="none"/>
-        </w:rPr>
-      </w:pPr>
-      <w:r>
-        <w:rPr>
-          <w:rtl w:val="0"/>
-        </w:rPr>
-        <w:t xml:space="preserve">Riscos de Negócio:</w:t>
-      </w:r>
-    </w:p>
-    <w:p>
-      <w:pPr>
-        <w:ind w:left="1440" w:firstLine="0"/>
-        <w:jc w:val="both"/>
-        <w:rPr/>
-      </w:pPr>
-      <w:r>
-        <w:rPr>
-          <w:rtl w:val="0"/>
-        </w:rPr>
-      </w:r>
-    </w:p>
-    <w:p>
-      <w:pPr>
-        <w:numPr>
-          <w:ilvl w:val="1"/>
-          <w:numId w:val="4"/>
-        </w:numPr>
-        <w:ind w:left="2160" w:hanging="360"/>
-        <w:jc w:val="both"/>
-        <w:rPr>
-          <w:u w:val="none"/>
-        </w:rPr>
-      </w:pPr>
-      <w:r>
-        <w:rPr>
-          <w:rtl w:val="0"/>
-        </w:rPr>
-        <w:t xml:space="preserve">Problema de aceitação ou dificuldade de utilização do sistema;</w:t>
-      </w:r>
-    </w:p>
-    <w:p>
-      <w:pPr>
-        <w:numPr>
-          <w:ilvl w:val="1"/>
-          <w:numId w:val="4"/>
-        </w:numPr>
-        <w:ind w:left="2160" w:hanging="360"/>
-        <w:jc w:val="both"/>
-        <w:rPr>
-          <w:u w:val="none"/>
-        </w:rPr>
-      </w:pPr>
-      <w:r>
-        <w:rPr>
-          <w:rtl w:val="0"/>
-        </w:rPr>
-        <w:t xml:space="preserve">Risco do cliente excluir um dado importante acidentalmente;</w:t>
-      </w:r>
-    </w:p>
-    <w:p>
-      <w:pPr>
-        <w:numPr>
-          <w:ilvl w:val="1"/>
-          <w:numId w:val="4"/>
-        </w:numPr>
-        <w:ind w:left="2160" w:hanging="360"/>
-        <w:jc w:val="both"/>
-        <w:rPr>
-          <w:u w:val="none"/>
-        </w:rPr>
-      </w:pPr>
-      <w:r>
-        <w:rPr>
-          <w:rtl w:val="0"/>
-        </w:rPr>
-        <w:t xml:space="preserve">Não conseguir conexão com o banco de dados caso ele seja em nuvem;</w:t>
-      </w:r>
-    </w:p>
-    <w:p>
-      <w:pPr>
-        <w:numPr>
-          <w:ilvl w:val="1"/>
-          <w:numId w:val="4"/>
-        </w:numPr>
-        <w:ind w:left="2160" w:hanging="360"/>
-        <w:jc w:val="both"/>
-        <w:rPr>
-          <w:u w:val="none"/>
-        </w:rPr>
-      </w:pPr>
-      <w:r>
-        <w:rPr>
-          <w:rtl w:val="0"/>
-        </w:rPr>
-        <w:t xml:space="preserve">Perder todos os dados caso o cliente </w:t>
-      </w:r>
-      <w:r>
-        <w:rPr>
-          <w:rtl w:val="0"/>
-        </w:rPr>
-        <w:t xml:space="preserve">formate</w:t>
-      </w:r>
-      <w:r>
-        <w:rPr>
-          <w:rtl w:val="0"/>
-        </w:rPr>
-        <w:t xml:space="preserve"> o computador caso o banco de dados implantado seja local.</w:t>
-      </w:r>
-    </w:p>
-    <w:p>
-      <w:pPr>
-        <w:ind w:left="0" w:firstLine="0"/>
-        <w:jc w:val="both"/>
-        <w:rPr/>
-      </w:pPr>
-      <w:r>
-        <w:rPr>
-          <w:rtl w:val="0"/>
-        </w:rPr>
-      </w:r>
-    </w:p>
-    <w:p>
-      <w:pPr>
-        <w:numPr>
-          <w:ilvl w:val="0"/>
-          <w:numId w:val="12"/>
+          <w:numId w:val="14"/>
         </w:numPr>
         <w:ind w:left="720" w:hanging="360"/>
         <w:jc w:val="both"/>
@@ -648,7 +977,7 @@
         <w:rPr>
           <w:rtl w:val="0"/>
         </w:rPr>
-        <w:t xml:space="preserve">Visão da solução:</w:t>
+        <w:t xml:space="preserve">Escopo de Limitações</w:t>
       </w:r>
     </w:p>
     <w:p>
@@ -662,174 +991,6 @@
           <w:rtl w:val="0"/>
         </w:rPr>
         <w:tab/>
-      </w:r>
-    </w:p>
-    <w:p>
-      <w:pPr>
-        <w:numPr>
-          <w:ilvl w:val="0"/>
-          <w:numId w:val="5"/>
-        </w:numPr>
-        <w:ind w:left="1440" w:hanging="360"/>
-        <w:jc w:val="both"/>
-        <w:rPr>
-          <w:u w:val="none"/>
-        </w:rPr>
-      </w:pPr>
-      <w:r>
-        <w:rPr>
-          <w:rtl w:val="0"/>
-        </w:rPr>
-        <w:t xml:space="preserve">Descrição da visão:</w:t>
-      </w:r>
-    </w:p>
-    <w:p>
-      <w:pPr>
-        <w:ind w:left="1440" w:firstLine="0"/>
-        <w:jc w:val="both"/>
-        <w:rPr/>
-      </w:pPr>
-      <w:r>
-        <w:rPr>
-          <w:rtl w:val="0"/>
-        </w:rPr>
-      </w:r>
-    </w:p>
-    <w:p>
-      <w:pPr>
-        <w:ind w:left="1440" w:firstLine="0"/>
-        <w:jc w:val="both"/>
-        <w:rPr/>
-      </w:pPr>
-      <w:r>
-        <w:rPr>
-          <w:rtl w:val="0"/>
-        </w:rPr>
-        <w:t xml:space="preserve">O produto tem como propósito possibilitar com que o Buffet </w:t>
-      </w:r>
-      <w:r>
-        <w:rPr>
-          <w:rtl w:val="0"/>
-        </w:rPr>
-        <w:t xml:space="preserve">LuDa</w:t>
-      </w:r>
-      <w:r>
-        <w:rPr>
-          <w:rtl w:val="0"/>
-        </w:rPr>
-        <w:t xml:space="preserve"> consiga mudar seus processos internos de organização para o meio digital, possibilitando assim uma maior organização interna de seus processos referentes aos clientes e eventos por exemplo. Sendo assim possível ter por resultado um aumento na eficiência, produtividade e organização do Buffet.</w:t>
-      </w:r>
-    </w:p>
-    <w:p>
-      <w:pPr>
-        <w:ind w:left="1440" w:firstLine="0"/>
-        <w:jc w:val="both"/>
-        <w:rPr/>
-      </w:pPr>
-      <w:r>
-        <w:rPr>
-          <w:rtl w:val="0"/>
-        </w:rPr>
-      </w:r>
-    </w:p>
-    <w:p>
-      <w:pPr>
-        <w:numPr>
-          <w:ilvl w:val="0"/>
-          <w:numId w:val="2"/>
-        </w:numPr>
-        <w:ind w:left="1440" w:hanging="360"/>
-        <w:jc w:val="both"/>
-        <w:rPr>
-          <w:u w:val="none"/>
-        </w:rPr>
-      </w:pPr>
-      <w:r>
-        <w:rPr>
-          <w:rtl w:val="0"/>
-        </w:rPr>
-        <w:t xml:space="preserve">Major Features:</w:t>
-      </w:r>
-    </w:p>
-    <w:p>
-      <w:pPr>
-        <w:ind w:left="1440" w:firstLine="0"/>
-        <w:jc w:val="both"/>
-        <w:rPr/>
-      </w:pPr>
-      <w:r>
-        <w:rPr>
-          <w:rtl w:val="0"/>
-        </w:rPr>
-      </w:r>
-    </w:p>
-    <w:p>
-      <w:pPr>
-        <w:numPr>
-          <w:ilvl w:val="0"/>
-          <w:numId w:val="13"/>
-        </w:numPr>
-        <w:ind w:left="2160" w:hanging="360"/>
-        <w:jc w:val="both"/>
-        <w:rPr>
-          <w:u w:val="none"/>
-        </w:rPr>
-      </w:pPr>
-      <w:r>
-        <w:rPr>
-          <w:rtl w:val="0"/>
-        </w:rPr>
-        <w:t xml:space="preserve">Disponibilização de suporte ao sistema;</w:t>
-      </w:r>
-    </w:p>
-    <w:p>
-      <w:pPr>
-        <w:numPr>
-          <w:ilvl w:val="0"/>
-          <w:numId w:val="13"/>
-        </w:numPr>
-        <w:ind w:left="2160" w:hanging="360"/>
-        <w:jc w:val="both"/>
-        <w:rPr>
-          <w:u w:val="none"/>
-        </w:rPr>
-      </w:pPr>
-      <w:r>
-        <w:rPr>
-          <w:rtl w:val="0"/>
-        </w:rPr>
-        <w:t xml:space="preserve">Possibilidade de migração para um banco de dados em nuvem;</w:t>
-      </w:r>
-    </w:p>
-    <w:p>
-      <w:pPr>
-        <w:numPr>
-          <w:ilvl w:val="0"/>
-          <w:numId w:val="13"/>
-        </w:numPr>
-        <w:ind w:left="2160" w:hanging="360"/>
-        <w:jc w:val="both"/>
-        <w:rPr>
-          <w:u w:val="none"/>
-        </w:rPr>
-      </w:pPr>
-      <w:r>
-        <w:rPr>
-          <w:rtl w:val="0"/>
-        </w:rPr>
-        <w:t xml:space="preserve">Canal de atendimento direto com o cliente.</w:t>
-      </w:r>
-    </w:p>
-    <w:p>
-      <w:pPr>
-        <w:ind w:left="2160" w:firstLine="0"/>
-        <w:jc w:val="both"/>
-        <w:rPr/>
-      </w:pPr>
-      <w:r>
-        <w:rPr>
-          <w:rtl w:val="0"/>
-        </w:rPr>
       </w:r>
     </w:p>
     <w:p>
@@ -848,7 +1009,7 @@
         <w:rPr>
           <w:rtl w:val="0"/>
         </w:rPr>
-        <w:t xml:space="preserve">Suposições e Dependências:</w:t>
+        <w:t xml:space="preserve">Escopo do release inicial:</w:t>
       </w:r>
     </w:p>
     <w:p>
@@ -873,7 +1034,7 @@
         <w:rPr>
           <w:rtl w:val="0"/>
         </w:rPr>
-        <w:t xml:space="preserve">Banco de dados MySQL</w:t>
+        <w:t xml:space="preserve">No release inicial do programa será possível fornecer as funções relativas à criação, edição, exclusão e pesquisa de clientes e eventos, assim como a criação e o relacionamento dos mesmos.</w:t>
       </w:r>
     </w:p>
     <w:p>
@@ -886,7 +1047,6 @@
         <w:rPr>
           <w:rtl w:val="0"/>
         </w:rPr>
-        <w:t xml:space="preserve">Implantação do banco de dados no Heroku</w:t>
       </w:r>
     </w:p>
     <w:p>
@@ -899,7 +1059,6 @@
         <w:rPr>
           <w:rtl w:val="0"/>
         </w:rPr>
-        <w:t xml:space="preserve">Utilização do Java Virtual Machine (JVM) e Java Development Kit (JDK)</w:t>
       </w:r>
     </w:p>
     <w:p>
@@ -912,7 +1071,6 @@
         <w:rPr>
           <w:rtl w:val="0"/>
         </w:rPr>
-        <w:t xml:space="preserve">Biblioteca Java “AbsoluteLayout” e “rs2xml”.</w:t>
       </w:r>
     </w:p>
     <w:p>
@@ -930,6 +1088,216 @@
     <w:p>
       <w:pPr>
         <w:ind w:left="1440" w:firstLine="0"/>
+        <w:jc w:val="both"/>
+        <w:rPr/>
+      </w:pPr>
+      <w:r>
+        <w:rPr>
+          <w:rtl w:val="0"/>
+        </w:rPr>
+      </w:r>
+    </w:p>
+    <w:p>
+      <w:pPr>
+        <w:numPr>
+          <w:ilvl w:val="0"/>
+          <w:numId w:val="17"/>
+        </w:numPr>
+        <w:ind w:left="1440" w:hanging="360"/>
+        <w:jc w:val="both"/>
+        <w:rPr>
+          <w:u w:val="none"/>
+        </w:rPr>
+      </w:pPr>
+      <w:r>
+        <w:rPr>
+          <w:rtl w:val="0"/>
+        </w:rPr>
+        <w:t xml:space="preserve">Escopo de releases subsequentes:</w:t>
+      </w:r>
+    </w:p>
+    <w:p>
+      <w:pPr>
+        <w:ind w:left="1440" w:firstLine="0"/>
+        <w:jc w:val="both"/>
+        <w:rPr/>
+      </w:pPr>
+      <w:r>
+        <w:rPr>
+          <w:rtl w:val="0"/>
+        </w:rPr>
+      </w:r>
+    </w:p>
+    <w:p>
+      <w:pPr>
+        <w:ind w:left="1440" w:firstLine="0"/>
+        <w:jc w:val="both"/>
+        <w:rPr/>
+      </w:pPr>
+      <w:r>
+        <w:rPr>
+          <w:rtl w:val="0"/>
+        </w:rPr>
+        <w:t xml:space="preserve">Em próximos releases a função de gerar relatórios mensais relativos ao movimento do Buffet LuDa, como um relatório referente aos gastos mensais por exemplo</w:t>
+      </w:r>
+    </w:p>
+    <w:p>
+      <w:pPr>
+        <w:ind w:left="1440" w:firstLine="0"/>
+        <w:jc w:val="both"/>
+        <w:rPr/>
+      </w:pPr>
+      <w:r>
+        <w:rPr>
+          <w:rtl w:val="0"/>
+        </w:rPr>
+      </w:r>
+    </w:p>
+    <w:p>
+      <w:pPr>
+        <w:numPr>
+          <w:ilvl w:val="0"/>
+          <w:numId w:val="18"/>
+        </w:numPr>
+        <w:ind w:left="1440" w:hanging="360"/>
+        <w:jc w:val="both"/>
+        <w:rPr>
+          <w:u w:val="none"/>
+        </w:rPr>
+      </w:pPr>
+      <w:r>
+        <w:rPr>
+          <w:rtl w:val="0"/>
+        </w:rPr>
+        <w:t xml:space="preserve">Limitações e exclusões:</w:t>
+      </w:r>
+    </w:p>
+    <w:p>
+      <w:pPr>
+        <w:ind w:left="1440" w:firstLine="0"/>
+        <w:jc w:val="both"/>
+        <w:rPr/>
+      </w:pPr>
+      <w:r>
+        <w:rPr>
+          <w:rtl w:val="0"/>
+        </w:rPr>
+      </w:r>
+    </w:p>
+    <w:p>
+      <w:pPr>
+        <w:ind w:left="1440" w:firstLine="0"/>
+        <w:jc w:val="both"/>
+        <w:rPr/>
+      </w:pPr>
+      <w:r>
+        <w:rPr>
+          <w:rtl w:val="0"/>
+        </w:rPr>
+        <w:t xml:space="preserve">O software é limitado para o uso exclusivo dos funcionários do Buffet </w:t>
+      </w:r>
+      <w:r>
+        <w:rPr>
+          <w:rtl w:val="0"/>
+        </w:rPr>
+        <w:t xml:space="preserve">LuDa,</w:t>
+      </w:r>
+      <w:r>
+        <w:rPr>
+          <w:rtl w:val="0"/>
+        </w:rPr>
+        <w:t xml:space="preserve"> não sendo possível com que os clientes possam ter acesso ao mesmo em casa ou em algum outro lugar.</w:t>
+      </w:r>
+    </w:p>
+    <w:p>
+      <w:pPr>
+        <w:ind w:left="1440" w:firstLine="0"/>
+        <w:jc w:val="both"/>
+        <w:rPr/>
+      </w:pPr>
+      <w:r>
+        <w:rPr>
+          <w:rtl w:val="0"/>
+        </w:rPr>
+      </w:r>
+    </w:p>
+    <w:p>
+      <w:pPr>
+        <w:numPr>
+          <w:ilvl w:val="0"/>
+          <w:numId w:val="19"/>
+        </w:numPr>
+        <w:ind w:left="720" w:hanging="360"/>
+        <w:jc w:val="both"/>
+        <w:rPr>
+          <w:u w:val="none"/>
+        </w:rPr>
+      </w:pPr>
+      <w:r>
+        <w:rPr>
+          <w:rtl w:val="0"/>
+        </w:rPr>
+        <w:t xml:space="preserve">Contexto de Negócio:</w:t>
+      </w:r>
+    </w:p>
+    <w:p>
+      <w:pPr>
+        <w:ind w:left="720" w:firstLine="0"/>
+        <w:jc w:val="both"/>
+        <w:rPr/>
+      </w:pPr>
+      <w:r>
+        <w:rPr>
+          <w:rtl w:val="0"/>
+        </w:rPr>
+      </w:r>
+    </w:p>
+    <w:p>
+      <w:pPr>
+        <w:numPr>
+          <w:ilvl w:val="0"/>
+          <w:numId w:val="12"/>
+        </w:numPr>
+        <w:ind w:left="1440" w:hanging="360"/>
+        <w:jc w:val="both"/>
+        <w:rPr>
+          <w:u w:val="none"/>
+        </w:rPr>
+      </w:pPr>
+      <w:r>
+        <w:rPr>
+          <w:rtl w:val="0"/>
+        </w:rPr>
+        <w:t xml:space="preserve">Perfis de clientes:</w:t>
+      </w:r>
+    </w:p>
+    <w:p>
+      <w:pPr>
+        <w:ind w:left="1440" w:firstLine="0"/>
+        <w:jc w:val="both"/>
+        <w:rPr/>
+      </w:pPr>
+      <w:r>
+        <w:rPr>
+          <w:rtl w:val="0"/>
+        </w:rPr>
+      </w:r>
+    </w:p>
+    <w:p>
+      <w:pPr>
+        <w:ind w:left="1440" w:firstLine="0"/>
+        <w:jc w:val="both"/>
+        <w:rPr/>
+      </w:pPr>
+      <w:r>
+        <w:rPr>
+          <w:rtl w:val="0"/>
+        </w:rPr>
+      </w:r>
+    </w:p>
+    <w:p>
+      <w:pPr>
+        <w:ind w:left="0" w:firstLine="0"/>
         <w:jc w:val="both"/>
         <w:rPr/>
       </w:pPr>
@@ -1397,7 +1765,7 @@
       <w:lvlText w:val="●"/>
       <w:lvlJc w:val="left"/>
       <w:pPr>
-        <w:ind w:left="1440" w:hanging="360"/>
+        <w:ind w:left="2160" w:hanging="360"/>
       </w:pPr>
       <w:rPr>
         <w:u w:val="none"/>
@@ -1409,7 +1777,7 @@
       <w:lvlText w:val="○"/>
       <w:lvlJc w:val="left"/>
       <w:pPr>
-        <w:ind w:left="2160" w:hanging="360"/>
+        <w:ind w:left="2880" w:hanging="360"/>
       </w:pPr>
       <w:rPr>
         <w:u w:val="none"/>
@@ -1421,7 +1789,7 @@
       <w:lvlText w:val="■"/>
       <w:lvlJc w:val="left"/>
       <w:pPr>
-        <w:ind w:left="2880" w:hanging="360"/>
+        <w:ind w:left="3600" w:hanging="360"/>
       </w:pPr>
       <w:rPr>
         <w:u w:val="none"/>
@@ -1433,7 +1801,7 @@
       <w:lvlText w:val="●"/>
       <w:lvlJc w:val="left"/>
       <w:pPr>
-        <w:ind w:left="3600" w:hanging="360"/>
+        <w:ind w:left="4320" w:hanging="360"/>
       </w:pPr>
       <w:rPr>
         <w:u w:val="none"/>
@@ -1445,7 +1813,7 @@
       <w:lvlText w:val="○"/>
       <w:lvlJc w:val="left"/>
       <w:pPr>
-        <w:ind w:left="4320" w:hanging="360"/>
+        <w:ind w:left="5040" w:hanging="360"/>
       </w:pPr>
       <w:rPr>
         <w:u w:val="none"/>
@@ -1457,7 +1825,7 @@
       <w:lvlText w:val="■"/>
       <w:lvlJc w:val="left"/>
       <w:pPr>
-        <w:ind w:left="5040" w:hanging="360"/>
+        <w:ind w:left="5760" w:hanging="360"/>
       </w:pPr>
       <w:rPr>
         <w:u w:val="none"/>
@@ -1469,7 +1837,7 @@
       <w:lvlText w:val="●"/>
       <w:lvlJc w:val="left"/>
       <w:pPr>
-        <w:ind w:left="5760" w:hanging="360"/>
+        <w:ind w:left="6480" w:hanging="360"/>
       </w:pPr>
       <w:rPr>
         <w:u w:val="none"/>
@@ -1481,7 +1849,7 @@
       <w:lvlText w:val="○"/>
       <w:lvlJc w:val="left"/>
       <w:pPr>
-        <w:ind w:left="6480" w:hanging="360"/>
+        <w:ind w:left="7200" w:hanging="360"/>
       </w:pPr>
       <w:rPr>
         <w:u w:val="none"/>
@@ -1493,7 +1861,7 @@
       <w:lvlText w:val="■"/>
       <w:lvlJc w:val="left"/>
       <w:pPr>
-        <w:ind w:left="7200" w:hanging="360"/>
+        <w:ind w:left="7920" w:hanging="360"/>
       </w:pPr>
       <w:rPr>
         <w:u w:val="none"/>
@@ -1617,16 +1985,28 @@
       <w:lvlText w:val="●"/>
       <w:lvlJc w:val="left"/>
       <w:pPr>
+        <w:ind w:left="1440" w:hanging="360"/>
+      </w:pPr>
+      <w:rPr>
+        <w:u w:val="none"/>
+      </w:rPr>
+    </w:lvl>
+    <w:lvl w:ilvl="1">
+      <w:start w:val="1"/>
+      <w:numFmt w:val="bullet"/>
+      <w:lvlText w:val="○"/>
+      <w:lvlJc w:val="left"/>
+      <w:pPr>
         <w:ind w:left="2160" w:hanging="360"/>
       </w:pPr>
       <w:rPr>
         <w:u w:val="none"/>
       </w:rPr>
     </w:lvl>
-    <w:lvl w:ilvl="1">
-      <w:start w:val="1"/>
-      <w:numFmt w:val="bullet"/>
-      <w:lvlText w:val="○"/>
+    <w:lvl w:ilvl="2">
+      <w:start w:val="1"/>
+      <w:numFmt w:val="bullet"/>
+      <w:lvlText w:val="■"/>
       <w:lvlJc w:val="left"/>
       <w:pPr>
         <w:ind w:left="2880" w:hanging="360"/>
@@ -1635,10 +2015,10 @@
         <w:u w:val="none"/>
       </w:rPr>
     </w:lvl>
-    <w:lvl w:ilvl="2">
-      <w:start w:val="1"/>
-      <w:numFmt w:val="bullet"/>
-      <w:lvlText w:val="■"/>
+    <w:lvl w:ilvl="3">
+      <w:start w:val="1"/>
+      <w:numFmt w:val="bullet"/>
+      <w:lvlText w:val="●"/>
       <w:lvlJc w:val="left"/>
       <w:pPr>
         <w:ind w:left="3600" w:hanging="360"/>
@@ -1647,10 +2027,10 @@
         <w:u w:val="none"/>
       </w:rPr>
     </w:lvl>
-    <w:lvl w:ilvl="3">
-      <w:start w:val="1"/>
-      <w:numFmt w:val="bullet"/>
-      <w:lvlText w:val="●"/>
+    <w:lvl w:ilvl="4">
+      <w:start w:val="1"/>
+      <w:numFmt w:val="bullet"/>
+      <w:lvlText w:val="○"/>
       <w:lvlJc w:val="left"/>
       <w:pPr>
         <w:ind w:left="4320" w:hanging="360"/>
@@ -1659,10 +2039,10 @@
         <w:u w:val="none"/>
       </w:rPr>
     </w:lvl>
-    <w:lvl w:ilvl="4">
-      <w:start w:val="1"/>
-      <w:numFmt w:val="bullet"/>
-      <w:lvlText w:val="○"/>
+    <w:lvl w:ilvl="5">
+      <w:start w:val="1"/>
+      <w:numFmt w:val="bullet"/>
+      <w:lvlText w:val="■"/>
       <w:lvlJc w:val="left"/>
       <w:pPr>
         <w:ind w:left="5040" w:hanging="360"/>
@@ -1671,10 +2051,10 @@
         <w:u w:val="none"/>
       </w:rPr>
     </w:lvl>
-    <w:lvl w:ilvl="5">
-      <w:start w:val="1"/>
-      <w:numFmt w:val="bullet"/>
-      <w:lvlText w:val="■"/>
+    <w:lvl w:ilvl="6">
+      <w:start w:val="1"/>
+      <w:numFmt w:val="bullet"/>
+      <w:lvlText w:val="●"/>
       <w:lvlJc w:val="left"/>
       <w:pPr>
         <w:ind w:left="5760" w:hanging="360"/>
@@ -1683,10 +2063,10 @@
         <w:u w:val="none"/>
       </w:rPr>
     </w:lvl>
-    <w:lvl w:ilvl="6">
-      <w:start w:val="1"/>
-      <w:numFmt w:val="bullet"/>
-      <w:lvlText w:val="●"/>
+    <w:lvl w:ilvl="7">
+      <w:start w:val="1"/>
+      <w:numFmt w:val="bullet"/>
+      <w:lvlText w:val="○"/>
       <w:lvlJc w:val="left"/>
       <w:pPr>
         <w:ind w:left="6480" w:hanging="360"/>
@@ -1695,25 +2075,13 @@
         <w:u w:val="none"/>
       </w:rPr>
     </w:lvl>
-    <w:lvl w:ilvl="7">
-      <w:start w:val="1"/>
-      <w:numFmt w:val="bullet"/>
-      <w:lvlText w:val="○"/>
+    <w:lvl w:ilvl="8">
+      <w:start w:val="1"/>
+      <w:numFmt w:val="bullet"/>
+      <w:lvlText w:val="■"/>
       <w:lvlJc w:val="left"/>
       <w:pPr>
         <w:ind w:left="7200" w:hanging="360"/>
-      </w:pPr>
-      <w:rPr>
-        <w:u w:val="none"/>
-      </w:rPr>
-    </w:lvl>
-    <w:lvl w:ilvl="8">
-      <w:start w:val="1"/>
-      <w:numFmt w:val="bullet"/>
-      <w:lvlText w:val="■"/>
-      <w:lvlJc w:val="left"/>
-      <w:pPr>
-        <w:ind w:left="7920" w:hanging="360"/>
       </w:pPr>
       <w:rPr>
         <w:u w:val="none"/>
@@ -1947,16 +2315,28 @@
       <w:lvlText w:val="●"/>
       <w:lvlJc w:val="left"/>
       <w:pPr>
+        <w:ind w:left="720" w:hanging="360"/>
+      </w:pPr>
+      <w:rPr>
+        <w:u w:val="none"/>
+      </w:rPr>
+    </w:lvl>
+    <w:lvl w:ilvl="1">
+      <w:start w:val="1"/>
+      <w:numFmt w:val="bullet"/>
+      <w:lvlText w:val="○"/>
+      <w:lvlJc w:val="left"/>
+      <w:pPr>
         <w:ind w:left="1440" w:hanging="360"/>
       </w:pPr>
       <w:rPr>
         <w:u w:val="none"/>
       </w:rPr>
     </w:lvl>
-    <w:lvl w:ilvl="1">
-      <w:start w:val="1"/>
-      <w:numFmt w:val="bullet"/>
-      <w:lvlText w:val="○"/>
+    <w:lvl w:ilvl="2">
+      <w:start w:val="1"/>
+      <w:numFmt w:val="bullet"/>
+      <w:lvlText w:val="■"/>
       <w:lvlJc w:val="left"/>
       <w:pPr>
         <w:ind w:left="2160" w:hanging="360"/>
@@ -1965,10 +2345,10 @@
         <w:u w:val="none"/>
       </w:rPr>
     </w:lvl>
-    <w:lvl w:ilvl="2">
-      <w:start w:val="1"/>
-      <w:numFmt w:val="bullet"/>
-      <w:lvlText w:val="■"/>
+    <w:lvl w:ilvl="3">
+      <w:start w:val="1"/>
+      <w:numFmt w:val="bullet"/>
+      <w:lvlText w:val="●"/>
       <w:lvlJc w:val="left"/>
       <w:pPr>
         <w:ind w:left="2880" w:hanging="360"/>
@@ -1977,10 +2357,10 @@
         <w:u w:val="none"/>
       </w:rPr>
     </w:lvl>
-    <w:lvl w:ilvl="3">
-      <w:start w:val="1"/>
-      <w:numFmt w:val="bullet"/>
-      <w:lvlText w:val="●"/>
+    <w:lvl w:ilvl="4">
+      <w:start w:val="1"/>
+      <w:numFmt w:val="bullet"/>
+      <w:lvlText w:val="○"/>
       <w:lvlJc w:val="left"/>
       <w:pPr>
         <w:ind w:left="3600" w:hanging="360"/>
@@ -1989,10 +2369,10 @@
         <w:u w:val="none"/>
       </w:rPr>
     </w:lvl>
-    <w:lvl w:ilvl="4">
-      <w:start w:val="1"/>
-      <w:numFmt w:val="bullet"/>
-      <w:lvlText w:val="○"/>
+    <w:lvl w:ilvl="5">
+      <w:start w:val="1"/>
+      <w:numFmt w:val="bullet"/>
+      <w:lvlText w:val="■"/>
       <w:lvlJc w:val="left"/>
       <w:pPr>
         <w:ind w:left="4320" w:hanging="360"/>
@@ -2001,10 +2381,10 @@
         <w:u w:val="none"/>
       </w:rPr>
     </w:lvl>
-    <w:lvl w:ilvl="5">
-      <w:start w:val="1"/>
-      <w:numFmt w:val="bullet"/>
-      <w:lvlText w:val="■"/>
+    <w:lvl w:ilvl="6">
+      <w:start w:val="1"/>
+      <w:numFmt w:val="bullet"/>
+      <w:lvlText w:val="●"/>
       <w:lvlJc w:val="left"/>
       <w:pPr>
         <w:ind w:left="5040" w:hanging="360"/>
@@ -2013,10 +2393,10 @@
         <w:u w:val="none"/>
       </w:rPr>
     </w:lvl>
-    <w:lvl w:ilvl="6">
-      <w:start w:val="1"/>
-      <w:numFmt w:val="bullet"/>
-      <w:lvlText w:val="●"/>
+    <w:lvl w:ilvl="7">
+      <w:start w:val="1"/>
+      <w:numFmt w:val="bullet"/>
+      <w:lvlText w:val="○"/>
       <w:lvlJc w:val="left"/>
       <w:pPr>
         <w:ind w:left="5760" w:hanging="360"/>
@@ -2025,25 +2405,13 @@
         <w:u w:val="none"/>
       </w:rPr>
     </w:lvl>
-    <w:lvl w:ilvl="7">
-      <w:start w:val="1"/>
-      <w:numFmt w:val="bullet"/>
-      <w:lvlText w:val="○"/>
+    <w:lvl w:ilvl="8">
+      <w:start w:val="1"/>
+      <w:numFmt w:val="bullet"/>
+      <w:lvlText w:val="■"/>
       <w:lvlJc w:val="left"/>
       <w:pPr>
         <w:ind w:left="6480" w:hanging="360"/>
-      </w:pPr>
-      <w:rPr>
-        <w:u w:val="none"/>
-      </w:rPr>
-    </w:lvl>
-    <w:lvl w:ilvl="8">
-      <w:start w:val="1"/>
-      <w:numFmt w:val="bullet"/>
-      <w:lvlText w:val="■"/>
-      <w:lvlJc w:val="left"/>
-      <w:pPr>
-        <w:ind w:left="7200" w:hanging="360"/>
       </w:pPr>
       <w:rPr>
         <w:u w:val="none"/>
@@ -2057,7 +2425,7 @@
       <w:lvlText w:val="●"/>
       <w:lvlJc w:val="left"/>
       <w:pPr>
-        <w:ind w:left="1440" w:hanging="360"/>
+        <w:ind w:left="2160" w:hanging="360"/>
       </w:pPr>
       <w:rPr>
         <w:u w:val="none"/>
@@ -2069,7 +2437,7 @@
       <w:lvlText w:val="○"/>
       <w:lvlJc w:val="left"/>
       <w:pPr>
-        <w:ind w:left="2160" w:hanging="360"/>
+        <w:ind w:left="2880" w:hanging="360"/>
       </w:pPr>
       <w:rPr>
         <w:u w:val="none"/>
@@ -2081,7 +2449,7 @@
       <w:lvlText w:val="■"/>
       <w:lvlJc w:val="left"/>
       <w:pPr>
-        <w:ind w:left="2880" w:hanging="360"/>
+        <w:ind w:left="3600" w:hanging="360"/>
       </w:pPr>
       <w:rPr>
         <w:u w:val="none"/>
@@ -2093,7 +2461,7 @@
       <w:lvlText w:val="●"/>
       <w:lvlJc w:val="left"/>
       <w:pPr>
-        <w:ind w:left="3600" w:hanging="360"/>
+        <w:ind w:left="4320" w:hanging="360"/>
       </w:pPr>
       <w:rPr>
         <w:u w:val="none"/>
@@ -2105,7 +2473,7 @@
       <w:lvlText w:val="○"/>
       <w:lvlJc w:val="left"/>
       <w:pPr>
-        <w:ind w:left="4320" w:hanging="360"/>
+        <w:ind w:left="5040" w:hanging="360"/>
       </w:pPr>
       <w:rPr>
         <w:u w:val="none"/>
@@ -2117,7 +2485,7 @@
       <w:lvlText w:val="■"/>
       <w:lvlJc w:val="left"/>
       <w:pPr>
-        <w:ind w:left="5040" w:hanging="360"/>
+        <w:ind w:left="5760" w:hanging="360"/>
       </w:pPr>
       <w:rPr>
         <w:u w:val="none"/>
@@ -2129,7 +2497,7 @@
       <w:lvlText w:val="●"/>
       <w:lvlJc w:val="left"/>
       <w:pPr>
-        <w:ind w:left="5760" w:hanging="360"/>
+        <w:ind w:left="6480" w:hanging="360"/>
       </w:pPr>
       <w:rPr>
         <w:u w:val="none"/>
@@ -2141,7 +2509,7 @@
       <w:lvlText w:val="○"/>
       <w:lvlJc w:val="left"/>
       <w:pPr>
-        <w:ind w:left="6480" w:hanging="360"/>
+        <w:ind w:left="7200" w:hanging="360"/>
       </w:pPr>
       <w:rPr>
         <w:u w:val="none"/>
@@ -2153,7 +2521,7 @@
       <w:lvlText w:val="■"/>
       <w:lvlJc w:val="left"/>
       <w:pPr>
-        <w:ind w:left="7200" w:hanging="360"/>
+        <w:ind w:left="7920" w:hanging="360"/>
       </w:pPr>
       <w:rPr>
         <w:u w:val="none"/>
@@ -2167,7 +2535,7 @@
       <w:lvlText w:val="●"/>
       <w:lvlJc w:val="left"/>
       <w:pPr>
-        <w:ind w:left="720" w:hanging="360"/>
+        <w:ind w:left="1440" w:hanging="360"/>
       </w:pPr>
       <w:rPr>
         <w:u w:val="none"/>
@@ -2179,7 +2547,7 @@
       <w:lvlText w:val="○"/>
       <w:lvlJc w:val="left"/>
       <w:pPr>
-        <w:ind w:left="1440" w:hanging="360"/>
+        <w:ind w:left="2160" w:hanging="360"/>
       </w:pPr>
       <w:rPr>
         <w:u w:val="none"/>
@@ -2191,7 +2559,7 @@
       <w:lvlText w:val="■"/>
       <w:lvlJc w:val="left"/>
       <w:pPr>
-        <w:ind w:left="2160" w:hanging="360"/>
+        <w:ind w:left="2880" w:hanging="360"/>
       </w:pPr>
       <w:rPr>
         <w:u w:val="none"/>
@@ -2203,7 +2571,7 @@
       <w:lvlText w:val="●"/>
       <w:lvlJc w:val="left"/>
       <w:pPr>
-        <w:ind w:left="2880" w:hanging="360"/>
+        <w:ind w:left="3600" w:hanging="360"/>
       </w:pPr>
       <w:rPr>
         <w:u w:val="none"/>
@@ -2215,7 +2583,7 @@
       <w:lvlText w:val="○"/>
       <w:lvlJc w:val="left"/>
       <w:pPr>
-        <w:ind w:left="3600" w:hanging="360"/>
+        <w:ind w:left="4320" w:hanging="360"/>
       </w:pPr>
       <w:rPr>
         <w:u w:val="none"/>
@@ -2227,7 +2595,7 @@
       <w:lvlText w:val="■"/>
       <w:lvlJc w:val="left"/>
       <w:pPr>
-        <w:ind w:left="4320" w:hanging="360"/>
+        <w:ind w:left="5040" w:hanging="360"/>
       </w:pPr>
       <w:rPr>
         <w:u w:val="none"/>
@@ -2239,7 +2607,7 @@
       <w:lvlText w:val="●"/>
       <w:lvlJc w:val="left"/>
       <w:pPr>
-        <w:ind w:left="5040" w:hanging="360"/>
+        <w:ind w:left="5760" w:hanging="360"/>
       </w:pPr>
       <w:rPr>
         <w:u w:val="none"/>
@@ -2251,7 +2619,7 @@
       <w:lvlText w:val="○"/>
       <w:lvlJc w:val="left"/>
       <w:pPr>
-        <w:ind w:left="5760" w:hanging="360"/>
+        <w:ind w:left="6480" w:hanging="360"/>
       </w:pPr>
       <w:rPr>
         <w:u w:val="none"/>
@@ -2263,7 +2631,7 @@
       <w:lvlText w:val="■"/>
       <w:lvlJc w:val="left"/>
       <w:pPr>
-        <w:ind w:left="6480" w:hanging="360"/>
+        <w:ind w:left="7200" w:hanging="360"/>
       </w:pPr>
       <w:rPr>
         <w:u w:val="none"/>
@@ -2277,103 +2645,763 @@
       <w:lvlText w:val="●"/>
       <w:lvlJc w:val="left"/>
       <w:pPr>
+        <w:ind w:left="1440" w:hanging="360"/>
+      </w:pPr>
+      <w:rPr>
+        <w:u w:val="none"/>
+      </w:rPr>
+    </w:lvl>
+    <w:lvl w:ilvl="1">
+      <w:start w:val="1"/>
+      <w:numFmt w:val="bullet"/>
+      <w:lvlText w:val="○"/>
+      <w:lvlJc w:val="left"/>
+      <w:pPr>
         <w:ind w:left="2160" w:hanging="360"/>
       </w:pPr>
       <w:rPr>
         <w:u w:val="none"/>
       </w:rPr>
     </w:lvl>
+    <w:lvl w:ilvl="2">
+      <w:start w:val="1"/>
+      <w:numFmt w:val="bullet"/>
+      <w:lvlText w:val="■"/>
+      <w:lvlJc w:val="left"/>
+      <w:pPr>
+        <w:ind w:left="2880" w:hanging="360"/>
+      </w:pPr>
+      <w:rPr>
+        <w:u w:val="none"/>
+      </w:rPr>
+    </w:lvl>
+    <w:lvl w:ilvl="3">
+      <w:start w:val="1"/>
+      <w:numFmt w:val="bullet"/>
+      <w:lvlText w:val="●"/>
+      <w:lvlJc w:val="left"/>
+      <w:pPr>
+        <w:ind w:left="3600" w:hanging="360"/>
+      </w:pPr>
+      <w:rPr>
+        <w:u w:val="none"/>
+      </w:rPr>
+    </w:lvl>
+    <w:lvl w:ilvl="4">
+      <w:start w:val="1"/>
+      <w:numFmt w:val="bullet"/>
+      <w:lvlText w:val="○"/>
+      <w:lvlJc w:val="left"/>
+      <w:pPr>
+        <w:ind w:left="4320" w:hanging="360"/>
+      </w:pPr>
+      <w:rPr>
+        <w:u w:val="none"/>
+      </w:rPr>
+    </w:lvl>
+    <w:lvl w:ilvl="5">
+      <w:start w:val="1"/>
+      <w:numFmt w:val="bullet"/>
+      <w:lvlText w:val="■"/>
+      <w:lvlJc w:val="left"/>
+      <w:pPr>
+        <w:ind w:left="5040" w:hanging="360"/>
+      </w:pPr>
+      <w:rPr>
+        <w:u w:val="none"/>
+      </w:rPr>
+    </w:lvl>
+    <w:lvl w:ilvl="6">
+      <w:start w:val="1"/>
+      <w:numFmt w:val="bullet"/>
+      <w:lvlText w:val="●"/>
+      <w:lvlJc w:val="left"/>
+      <w:pPr>
+        <w:ind w:left="5760" w:hanging="360"/>
+      </w:pPr>
+      <w:rPr>
+        <w:u w:val="none"/>
+      </w:rPr>
+    </w:lvl>
+    <w:lvl w:ilvl="7">
+      <w:start w:val="1"/>
+      <w:numFmt w:val="bullet"/>
+      <w:lvlText w:val="○"/>
+      <w:lvlJc w:val="left"/>
+      <w:pPr>
+        <w:ind w:left="6480" w:hanging="360"/>
+      </w:pPr>
+      <w:rPr>
+        <w:u w:val="none"/>
+      </w:rPr>
+    </w:lvl>
+    <w:lvl w:ilvl="8">
+      <w:start w:val="1"/>
+      <w:numFmt w:val="bullet"/>
+      <w:lvlText w:val="■"/>
+      <w:lvlJc w:val="left"/>
+      <w:pPr>
+        <w:ind w:left="7200" w:hanging="360"/>
+      </w:pPr>
+      <w:rPr>
+        <w:u w:val="none"/>
+      </w:rPr>
+    </w:lvl>
+  </w:abstractNum>
+  <w:abstractNum w:abstractNumId="14">
+    <w:lvl w:ilvl="0">
+      <w:start w:val="1"/>
+      <w:numFmt w:val="bullet"/>
+      <w:lvlText w:val="●"/>
+      <w:lvlJc w:val="left"/>
+      <w:pPr>
+        <w:ind w:left="720" w:hanging="360"/>
+      </w:pPr>
+      <w:rPr>
+        <w:u w:val="none"/>
+      </w:rPr>
+    </w:lvl>
     <w:lvl w:ilvl="1">
       <w:start w:val="1"/>
       <w:numFmt w:val="bullet"/>
       <w:lvlText w:val="○"/>
       <w:lvlJc w:val="left"/>
       <w:pPr>
+        <w:ind w:left="1440" w:hanging="360"/>
+      </w:pPr>
+      <w:rPr>
+        <w:u w:val="none"/>
+      </w:rPr>
+    </w:lvl>
+    <w:lvl w:ilvl="2">
+      <w:start w:val="1"/>
+      <w:numFmt w:val="bullet"/>
+      <w:lvlText w:val="■"/>
+      <w:lvlJc w:val="left"/>
+      <w:pPr>
+        <w:ind w:left="2160" w:hanging="360"/>
+      </w:pPr>
+      <w:rPr>
+        <w:u w:val="none"/>
+      </w:rPr>
+    </w:lvl>
+    <w:lvl w:ilvl="3">
+      <w:start w:val="1"/>
+      <w:numFmt w:val="bullet"/>
+      <w:lvlText w:val="●"/>
+      <w:lvlJc w:val="left"/>
+      <w:pPr>
         <w:ind w:left="2880" w:hanging="360"/>
       </w:pPr>
       <w:rPr>
         <w:u w:val="none"/>
       </w:rPr>
     </w:lvl>
+    <w:lvl w:ilvl="4">
+      <w:start w:val="1"/>
+      <w:numFmt w:val="bullet"/>
+      <w:lvlText w:val="○"/>
+      <w:lvlJc w:val="left"/>
+      <w:pPr>
+        <w:ind w:left="3600" w:hanging="360"/>
+      </w:pPr>
+      <w:rPr>
+        <w:u w:val="none"/>
+      </w:rPr>
+    </w:lvl>
+    <w:lvl w:ilvl="5">
+      <w:start w:val="1"/>
+      <w:numFmt w:val="bullet"/>
+      <w:lvlText w:val="■"/>
+      <w:lvlJc w:val="left"/>
+      <w:pPr>
+        <w:ind w:left="4320" w:hanging="360"/>
+      </w:pPr>
+      <w:rPr>
+        <w:u w:val="none"/>
+      </w:rPr>
+    </w:lvl>
+    <w:lvl w:ilvl="6">
+      <w:start w:val="1"/>
+      <w:numFmt w:val="bullet"/>
+      <w:lvlText w:val="●"/>
+      <w:lvlJc w:val="left"/>
+      <w:pPr>
+        <w:ind w:left="5040" w:hanging="360"/>
+      </w:pPr>
+      <w:rPr>
+        <w:u w:val="none"/>
+      </w:rPr>
+    </w:lvl>
+    <w:lvl w:ilvl="7">
+      <w:start w:val="1"/>
+      <w:numFmt w:val="bullet"/>
+      <w:lvlText w:val="○"/>
+      <w:lvlJc w:val="left"/>
+      <w:pPr>
+        <w:ind w:left="5760" w:hanging="360"/>
+      </w:pPr>
+      <w:rPr>
+        <w:u w:val="none"/>
+      </w:rPr>
+    </w:lvl>
+    <w:lvl w:ilvl="8">
+      <w:start w:val="1"/>
+      <w:numFmt w:val="bullet"/>
+      <w:lvlText w:val="■"/>
+      <w:lvlJc w:val="left"/>
+      <w:pPr>
+        <w:ind w:left="6480" w:hanging="360"/>
+      </w:pPr>
+      <w:rPr>
+        <w:u w:val="none"/>
+      </w:rPr>
+    </w:lvl>
+  </w:abstractNum>
+  <w:abstractNum w:abstractNumId="15">
+    <w:lvl w:ilvl="0">
+      <w:start w:val="1"/>
+      <w:numFmt w:val="bullet"/>
+      <w:lvlText w:val="●"/>
+      <w:lvlJc w:val="left"/>
+      <w:pPr>
+        <w:ind w:left="1440" w:hanging="360"/>
+      </w:pPr>
+      <w:rPr>
+        <w:u w:val="none"/>
+      </w:rPr>
+    </w:lvl>
+    <w:lvl w:ilvl="1">
+      <w:start w:val="1"/>
+      <w:numFmt w:val="bullet"/>
+      <w:lvlText w:val="○"/>
+      <w:lvlJc w:val="left"/>
+      <w:pPr>
+        <w:ind w:left="2160" w:hanging="360"/>
+      </w:pPr>
+      <w:rPr>
+        <w:u w:val="none"/>
+      </w:rPr>
+    </w:lvl>
     <w:lvl w:ilvl="2">
       <w:start w:val="1"/>
       <w:numFmt w:val="bullet"/>
       <w:lvlText w:val="■"/>
       <w:lvlJc w:val="left"/>
       <w:pPr>
+        <w:ind w:left="2880" w:hanging="360"/>
+      </w:pPr>
+      <w:rPr>
+        <w:u w:val="none"/>
+      </w:rPr>
+    </w:lvl>
+    <w:lvl w:ilvl="3">
+      <w:start w:val="1"/>
+      <w:numFmt w:val="bullet"/>
+      <w:lvlText w:val="●"/>
+      <w:lvlJc w:val="left"/>
+      <w:pPr>
         <w:ind w:left="3600" w:hanging="360"/>
       </w:pPr>
       <w:rPr>
         <w:u w:val="none"/>
       </w:rPr>
     </w:lvl>
+    <w:lvl w:ilvl="4">
+      <w:start w:val="1"/>
+      <w:numFmt w:val="bullet"/>
+      <w:lvlText w:val="○"/>
+      <w:lvlJc w:val="left"/>
+      <w:pPr>
+        <w:ind w:left="4320" w:hanging="360"/>
+      </w:pPr>
+      <w:rPr>
+        <w:u w:val="none"/>
+      </w:rPr>
+    </w:lvl>
+    <w:lvl w:ilvl="5">
+      <w:start w:val="1"/>
+      <w:numFmt w:val="bullet"/>
+      <w:lvlText w:val="■"/>
+      <w:lvlJc w:val="left"/>
+      <w:pPr>
+        <w:ind w:left="5040" w:hanging="360"/>
+      </w:pPr>
+      <w:rPr>
+        <w:u w:val="none"/>
+      </w:rPr>
+    </w:lvl>
+    <w:lvl w:ilvl="6">
+      <w:start w:val="1"/>
+      <w:numFmt w:val="bullet"/>
+      <w:lvlText w:val="●"/>
+      <w:lvlJc w:val="left"/>
+      <w:pPr>
+        <w:ind w:left="5760" w:hanging="360"/>
+      </w:pPr>
+      <w:rPr>
+        <w:u w:val="none"/>
+      </w:rPr>
+    </w:lvl>
+    <w:lvl w:ilvl="7">
+      <w:start w:val="1"/>
+      <w:numFmt w:val="bullet"/>
+      <w:lvlText w:val="○"/>
+      <w:lvlJc w:val="left"/>
+      <w:pPr>
+        <w:ind w:left="6480" w:hanging="360"/>
+      </w:pPr>
+      <w:rPr>
+        <w:u w:val="none"/>
+      </w:rPr>
+    </w:lvl>
+    <w:lvl w:ilvl="8">
+      <w:start w:val="1"/>
+      <w:numFmt w:val="bullet"/>
+      <w:lvlText w:val="■"/>
+      <w:lvlJc w:val="left"/>
+      <w:pPr>
+        <w:ind w:left="7200" w:hanging="360"/>
+      </w:pPr>
+      <w:rPr>
+        <w:u w:val="none"/>
+      </w:rPr>
+    </w:lvl>
+  </w:abstractNum>
+  <w:abstractNum w:abstractNumId="16">
+    <w:lvl w:ilvl="0">
+      <w:start w:val="1"/>
+      <w:numFmt w:val="bullet"/>
+      <w:lvlText w:val="●"/>
+      <w:lvlJc w:val="left"/>
+      <w:pPr>
+        <w:ind w:left="1440" w:hanging="360"/>
+      </w:pPr>
+      <w:rPr>
+        <w:u w:val="none"/>
+      </w:rPr>
+    </w:lvl>
+    <w:lvl w:ilvl="1">
+      <w:start w:val="1"/>
+      <w:numFmt w:val="bullet"/>
+      <w:lvlText w:val="○"/>
+      <w:lvlJc w:val="left"/>
+      <w:pPr>
+        <w:ind w:left="2160" w:hanging="360"/>
+      </w:pPr>
+      <w:rPr>
+        <w:u w:val="none"/>
+      </w:rPr>
+    </w:lvl>
+    <w:lvl w:ilvl="2">
+      <w:start w:val="1"/>
+      <w:numFmt w:val="bullet"/>
+      <w:lvlText w:val="■"/>
+      <w:lvlJc w:val="left"/>
+      <w:pPr>
+        <w:ind w:left="2880" w:hanging="360"/>
+      </w:pPr>
+      <w:rPr>
+        <w:u w:val="none"/>
+      </w:rPr>
+    </w:lvl>
     <w:lvl w:ilvl="3">
       <w:start w:val="1"/>
       <w:numFmt w:val="bullet"/>
       <w:lvlText w:val="●"/>
       <w:lvlJc w:val="left"/>
       <w:pPr>
+        <w:ind w:left="3600" w:hanging="360"/>
+      </w:pPr>
+      <w:rPr>
+        <w:u w:val="none"/>
+      </w:rPr>
+    </w:lvl>
+    <w:lvl w:ilvl="4">
+      <w:start w:val="1"/>
+      <w:numFmt w:val="bullet"/>
+      <w:lvlText w:val="○"/>
+      <w:lvlJc w:val="left"/>
+      <w:pPr>
         <w:ind w:left="4320" w:hanging="360"/>
       </w:pPr>
       <w:rPr>
         <w:u w:val="none"/>
       </w:rPr>
     </w:lvl>
+    <w:lvl w:ilvl="5">
+      <w:start w:val="1"/>
+      <w:numFmt w:val="bullet"/>
+      <w:lvlText w:val="■"/>
+      <w:lvlJc w:val="left"/>
+      <w:pPr>
+        <w:ind w:left="5040" w:hanging="360"/>
+      </w:pPr>
+      <w:rPr>
+        <w:u w:val="none"/>
+      </w:rPr>
+    </w:lvl>
+    <w:lvl w:ilvl="6">
+      <w:start w:val="1"/>
+      <w:numFmt w:val="bullet"/>
+      <w:lvlText w:val="●"/>
+      <w:lvlJc w:val="left"/>
+      <w:pPr>
+        <w:ind w:left="5760" w:hanging="360"/>
+      </w:pPr>
+      <w:rPr>
+        <w:u w:val="none"/>
+      </w:rPr>
+    </w:lvl>
+    <w:lvl w:ilvl="7">
+      <w:start w:val="1"/>
+      <w:numFmt w:val="bullet"/>
+      <w:lvlText w:val="○"/>
+      <w:lvlJc w:val="left"/>
+      <w:pPr>
+        <w:ind w:left="6480" w:hanging="360"/>
+      </w:pPr>
+      <w:rPr>
+        <w:u w:val="none"/>
+      </w:rPr>
+    </w:lvl>
+    <w:lvl w:ilvl="8">
+      <w:start w:val="1"/>
+      <w:numFmt w:val="bullet"/>
+      <w:lvlText w:val="■"/>
+      <w:lvlJc w:val="left"/>
+      <w:pPr>
+        <w:ind w:left="7200" w:hanging="360"/>
+      </w:pPr>
+      <w:rPr>
+        <w:u w:val="none"/>
+      </w:rPr>
+    </w:lvl>
+  </w:abstractNum>
+  <w:abstractNum w:abstractNumId="17">
+    <w:lvl w:ilvl="0">
+      <w:start w:val="1"/>
+      <w:numFmt w:val="bullet"/>
+      <w:lvlText w:val="●"/>
+      <w:lvlJc w:val="left"/>
+      <w:pPr>
+        <w:ind w:left="1440" w:hanging="360"/>
+      </w:pPr>
+      <w:rPr>
+        <w:u w:val="none"/>
+      </w:rPr>
+    </w:lvl>
+    <w:lvl w:ilvl="1">
+      <w:start w:val="1"/>
+      <w:numFmt w:val="bullet"/>
+      <w:lvlText w:val="○"/>
+      <w:lvlJc w:val="left"/>
+      <w:pPr>
+        <w:ind w:left="2160" w:hanging="360"/>
+      </w:pPr>
+      <w:rPr>
+        <w:u w:val="none"/>
+      </w:rPr>
+    </w:lvl>
+    <w:lvl w:ilvl="2">
+      <w:start w:val="1"/>
+      <w:numFmt w:val="bullet"/>
+      <w:lvlText w:val="■"/>
+      <w:lvlJc w:val="left"/>
+      <w:pPr>
+        <w:ind w:left="2880" w:hanging="360"/>
+      </w:pPr>
+      <w:rPr>
+        <w:u w:val="none"/>
+      </w:rPr>
+    </w:lvl>
+    <w:lvl w:ilvl="3">
+      <w:start w:val="1"/>
+      <w:numFmt w:val="bullet"/>
+      <w:lvlText w:val="●"/>
+      <w:lvlJc w:val="left"/>
+      <w:pPr>
+        <w:ind w:left="3600" w:hanging="360"/>
+      </w:pPr>
+      <w:rPr>
+        <w:u w:val="none"/>
+      </w:rPr>
+    </w:lvl>
     <w:lvl w:ilvl="4">
       <w:start w:val="1"/>
       <w:numFmt w:val="bullet"/>
       <w:lvlText w:val="○"/>
       <w:lvlJc w:val="left"/>
       <w:pPr>
+        <w:ind w:left="4320" w:hanging="360"/>
+      </w:pPr>
+      <w:rPr>
+        <w:u w:val="none"/>
+      </w:rPr>
+    </w:lvl>
+    <w:lvl w:ilvl="5">
+      <w:start w:val="1"/>
+      <w:numFmt w:val="bullet"/>
+      <w:lvlText w:val="■"/>
+      <w:lvlJc w:val="left"/>
+      <w:pPr>
         <w:ind w:left="5040" w:hanging="360"/>
       </w:pPr>
       <w:rPr>
         <w:u w:val="none"/>
       </w:rPr>
     </w:lvl>
+    <w:lvl w:ilvl="6">
+      <w:start w:val="1"/>
+      <w:numFmt w:val="bullet"/>
+      <w:lvlText w:val="●"/>
+      <w:lvlJc w:val="left"/>
+      <w:pPr>
+        <w:ind w:left="5760" w:hanging="360"/>
+      </w:pPr>
+      <w:rPr>
+        <w:u w:val="none"/>
+      </w:rPr>
+    </w:lvl>
+    <w:lvl w:ilvl="7">
+      <w:start w:val="1"/>
+      <w:numFmt w:val="bullet"/>
+      <w:lvlText w:val="○"/>
+      <w:lvlJc w:val="left"/>
+      <w:pPr>
+        <w:ind w:left="6480" w:hanging="360"/>
+      </w:pPr>
+      <w:rPr>
+        <w:u w:val="none"/>
+      </w:rPr>
+    </w:lvl>
+    <w:lvl w:ilvl="8">
+      <w:start w:val="1"/>
+      <w:numFmt w:val="bullet"/>
+      <w:lvlText w:val="■"/>
+      <w:lvlJc w:val="left"/>
+      <w:pPr>
+        <w:ind w:left="7200" w:hanging="360"/>
+      </w:pPr>
+      <w:rPr>
+        <w:u w:val="none"/>
+      </w:rPr>
+    </w:lvl>
+  </w:abstractNum>
+  <w:abstractNum w:abstractNumId="18">
+    <w:lvl w:ilvl="0">
+      <w:start w:val="1"/>
+      <w:numFmt w:val="bullet"/>
+      <w:lvlText w:val="●"/>
+      <w:lvlJc w:val="left"/>
+      <w:pPr>
+        <w:ind w:left="1440" w:hanging="360"/>
+      </w:pPr>
+      <w:rPr>
+        <w:u w:val="none"/>
+      </w:rPr>
+    </w:lvl>
+    <w:lvl w:ilvl="1">
+      <w:start w:val="1"/>
+      <w:numFmt w:val="bullet"/>
+      <w:lvlText w:val="○"/>
+      <w:lvlJc w:val="left"/>
+      <w:pPr>
+        <w:ind w:left="2160" w:hanging="360"/>
+      </w:pPr>
+      <w:rPr>
+        <w:u w:val="none"/>
+      </w:rPr>
+    </w:lvl>
+    <w:lvl w:ilvl="2">
+      <w:start w:val="1"/>
+      <w:numFmt w:val="bullet"/>
+      <w:lvlText w:val="■"/>
+      <w:lvlJc w:val="left"/>
+      <w:pPr>
+        <w:ind w:left="2880" w:hanging="360"/>
+      </w:pPr>
+      <w:rPr>
+        <w:u w:val="none"/>
+      </w:rPr>
+    </w:lvl>
+    <w:lvl w:ilvl="3">
+      <w:start w:val="1"/>
+      <w:numFmt w:val="bullet"/>
+      <w:lvlText w:val="●"/>
+      <w:lvlJc w:val="left"/>
+      <w:pPr>
+        <w:ind w:left="3600" w:hanging="360"/>
+      </w:pPr>
+      <w:rPr>
+        <w:u w:val="none"/>
+      </w:rPr>
+    </w:lvl>
+    <w:lvl w:ilvl="4">
+      <w:start w:val="1"/>
+      <w:numFmt w:val="bullet"/>
+      <w:lvlText w:val="○"/>
+      <w:lvlJc w:val="left"/>
+      <w:pPr>
+        <w:ind w:left="4320" w:hanging="360"/>
+      </w:pPr>
+      <w:rPr>
+        <w:u w:val="none"/>
+      </w:rPr>
+    </w:lvl>
     <w:lvl w:ilvl="5">
       <w:start w:val="1"/>
       <w:numFmt w:val="bullet"/>
       <w:lvlText w:val="■"/>
       <w:lvlJc w:val="left"/>
       <w:pPr>
+        <w:ind w:left="5040" w:hanging="360"/>
+      </w:pPr>
+      <w:rPr>
+        <w:u w:val="none"/>
+      </w:rPr>
+    </w:lvl>
+    <w:lvl w:ilvl="6">
+      <w:start w:val="1"/>
+      <w:numFmt w:val="bullet"/>
+      <w:lvlText w:val="●"/>
+      <w:lvlJc w:val="left"/>
+      <w:pPr>
         <w:ind w:left="5760" w:hanging="360"/>
       </w:pPr>
       <w:rPr>
         <w:u w:val="none"/>
       </w:rPr>
     </w:lvl>
+    <w:lvl w:ilvl="7">
+      <w:start w:val="1"/>
+      <w:numFmt w:val="bullet"/>
+      <w:lvlText w:val="○"/>
+      <w:lvlJc w:val="left"/>
+      <w:pPr>
+        <w:ind w:left="6480" w:hanging="360"/>
+      </w:pPr>
+      <w:rPr>
+        <w:u w:val="none"/>
+      </w:rPr>
+    </w:lvl>
+    <w:lvl w:ilvl="8">
+      <w:start w:val="1"/>
+      <w:numFmt w:val="bullet"/>
+      <w:lvlText w:val="■"/>
+      <w:lvlJc w:val="left"/>
+      <w:pPr>
+        <w:ind w:left="7200" w:hanging="360"/>
+      </w:pPr>
+      <w:rPr>
+        <w:u w:val="none"/>
+      </w:rPr>
+    </w:lvl>
+  </w:abstractNum>
+  <w:abstractNum w:abstractNumId="19">
+    <w:lvl w:ilvl="0">
+      <w:start w:val="1"/>
+      <w:numFmt w:val="bullet"/>
+      <w:lvlText w:val="●"/>
+      <w:lvlJc w:val="left"/>
+      <w:pPr>
+        <w:ind w:left="720" w:hanging="360"/>
+      </w:pPr>
+      <w:rPr>
+        <w:u w:val="none"/>
+      </w:rPr>
+    </w:lvl>
+    <w:lvl w:ilvl="1">
+      <w:start w:val="1"/>
+      <w:numFmt w:val="bullet"/>
+      <w:lvlText w:val="○"/>
+      <w:lvlJc w:val="left"/>
+      <w:pPr>
+        <w:ind w:left="1440" w:hanging="360"/>
+      </w:pPr>
+      <w:rPr>
+        <w:u w:val="none"/>
+      </w:rPr>
+    </w:lvl>
+    <w:lvl w:ilvl="2">
+      <w:start w:val="1"/>
+      <w:numFmt w:val="bullet"/>
+      <w:lvlText w:val="■"/>
+      <w:lvlJc w:val="left"/>
+      <w:pPr>
+        <w:ind w:left="2160" w:hanging="360"/>
+      </w:pPr>
+      <w:rPr>
+        <w:u w:val="none"/>
+      </w:rPr>
+    </w:lvl>
+    <w:lvl w:ilvl="3">
+      <w:start w:val="1"/>
+      <w:numFmt w:val="bullet"/>
+      <w:lvlText w:val="●"/>
+      <w:lvlJc w:val="left"/>
+      <w:pPr>
+        <w:ind w:left="2880" w:hanging="360"/>
+      </w:pPr>
+      <w:rPr>
+        <w:u w:val="none"/>
+      </w:rPr>
+    </w:lvl>
+    <w:lvl w:ilvl="4">
+      <w:start w:val="1"/>
+      <w:numFmt w:val="bullet"/>
+      <w:lvlText w:val="○"/>
+      <w:lvlJc w:val="left"/>
+      <w:pPr>
+        <w:ind w:left="3600" w:hanging="360"/>
+      </w:pPr>
+      <w:rPr>
+        <w:u w:val="none"/>
+      </w:rPr>
+    </w:lvl>
+    <w:lvl w:ilvl="5">
+      <w:start w:val="1"/>
+      <w:numFmt w:val="bullet"/>
+      <w:lvlText w:val="■"/>
+      <w:lvlJc w:val="left"/>
+      <w:pPr>
+        <w:ind w:left="4320" w:hanging="360"/>
+      </w:pPr>
+      <w:rPr>
+        <w:u w:val="none"/>
+      </w:rPr>
+    </w:lvl>
     <w:lvl w:ilvl="6">
       <w:start w:val="1"/>
       <w:numFmt w:val="bullet"/>
       <w:lvlText w:val="●"/>
       <w:lvlJc w:val="left"/>
       <w:pPr>
+        <w:ind w:left="5040" w:hanging="360"/>
+      </w:pPr>
+      <w:rPr>
+        <w:u w:val="none"/>
+      </w:rPr>
+    </w:lvl>
+    <w:lvl w:ilvl="7">
+      <w:start w:val="1"/>
+      <w:numFmt w:val="bullet"/>
+      <w:lvlText w:val="○"/>
+      <w:lvlJc w:val="left"/>
+      <w:pPr>
+        <w:ind w:left="5760" w:hanging="360"/>
+      </w:pPr>
+      <w:rPr>
+        <w:u w:val="none"/>
+      </w:rPr>
+    </w:lvl>
+    <w:lvl w:ilvl="8">
+      <w:start w:val="1"/>
+      <w:numFmt w:val="bullet"/>
+      <w:lvlText w:val="■"/>
+      <w:lvlJc w:val="left"/>
+      <w:pPr>
         <w:ind w:left="6480" w:hanging="360"/>
-      </w:pPr>
-      <w:rPr>
-        <w:u w:val="none"/>
-      </w:rPr>
-    </w:lvl>
-    <w:lvl w:ilvl="7">
-      <w:start w:val="1"/>
-      <w:numFmt w:val="bullet"/>
-      <w:lvlText w:val="○"/>
-      <w:lvlJc w:val="left"/>
-      <w:pPr>
-        <w:ind w:left="7200" w:hanging="360"/>
-      </w:pPr>
-      <w:rPr>
-        <w:u w:val="none"/>
-      </w:rPr>
-    </w:lvl>
-    <w:lvl w:ilvl="8">
-      <w:start w:val="1"/>
-      <w:numFmt w:val="bullet"/>
-      <w:lvlText w:val="■"/>
-      <w:lvlJc w:val="left"/>
-      <w:pPr>
-        <w:ind w:left="7920" w:hanging="360"/>
       </w:pPr>
       <w:rPr>
         <w:u w:val="none"/>
@@ -2418,6 +3446,24 @@
   </w:num>
   <w:num w:numId="13">
     <w:abstractNumId w:val="13"/>
+  </w:num>
+  <w:num w:numId="14">
+    <w:abstractNumId w:val="14"/>
+  </w:num>
+  <w:num w:numId="15">
+    <w:abstractNumId w:val="15"/>
+  </w:num>
+  <w:num w:numId="16">
+    <w:abstractNumId w:val="16"/>
+  </w:num>
+  <w:num w:numId="17">
+    <w:abstractNumId w:val="17"/>
+  </w:num>
+  <w:num w:numId="18">
+    <w:abstractNumId w:val="18"/>
+  </w:num>
+  <w:num w:numId="19">
+    <w:abstractNumId w:val="19"/>
   </w:num>
 </w:numbering>
 </file>

</xml_diff>